<commit_message>
Cod.persona and Matricola details strip
</commit_message>
<xml_diff>
--- a/Releases/Report_Reti_Logiche_Project.docx
+++ b/Releases/Report_Reti_Logiche_Project.docx
@@ -1,6 +1,6 @@
 
 <file path=word/document.xml><?xml version="1.0" encoding="utf-8"?>
-<w:document xmlns:wpc="http://schemas.microsoft.com/office/word/2010/wordprocessingCanvas" xmlns:cx="http://schemas.microsoft.com/office/drawing/2014/chartex" xmlns:cx1="http://schemas.microsoft.com/office/drawing/2015/9/8/chartex" xmlns:cx2="http://schemas.microsoft.com/office/drawing/2015/10/21/chartex" xmlns:cx3="http://schemas.microsoft.com/office/drawing/2016/5/9/chartex" xmlns:cx4="http://schemas.microsoft.com/office/drawing/2016/5/10/chartex" xmlns:cx5="http://schemas.microsoft.com/office/drawing/2016/5/11/chartex" xmlns:cx6="http://schemas.microsoft.com/office/drawing/2016/5/12/chartex" xmlns:cx7="http://schemas.microsoft.com/office/drawing/2016/5/13/chartex" xmlns:cx8="http://schemas.microsoft.com/office/drawing/2016/5/14/chartex" xmlns:mc="http://schemas.openxmlformats.org/markup-compatibility/2006" xmlns:aink="http://schemas.microsoft.com/office/drawing/2016/ink" xmlns:am3d="http://schemas.microsoft.com/office/drawing/2017/model3d" xmlns:o="urn:schemas-microsoft-com:office:office" xmlns:r="http://schemas.openxmlformats.org/officeDocument/2006/relationships" xmlns:m="http://schemas.openxmlformats.org/officeDocument/2006/math" xmlns:v="urn:schemas-microsoft-com:vml" xmlns:wp14="http://schemas.microsoft.com/office/word/2010/wordprocessingDrawing" xmlns:wp="http://schemas.openxmlformats.org/drawingml/2006/wordprocessingDrawing" xmlns:w10="urn:schemas-microsoft-com:office:word" xmlns:w="http://schemas.openxmlformats.org/wordprocessingml/2006/main" xmlns:w14="http://schemas.microsoft.com/office/word/2010/wordml" xmlns:w15="http://schemas.microsoft.com/office/word/2012/wordml" xmlns:w16cid="http://schemas.microsoft.com/office/word/2016/wordml/cid" xmlns:w16se="http://schemas.microsoft.com/office/word/2015/wordml/symex" xmlns:wpg="http://schemas.microsoft.com/office/word/2010/wordprocessingGroup" xmlns:wpi="http://schemas.microsoft.com/office/word/2010/wordprocessingInk" xmlns:wne="http://schemas.microsoft.com/office/word/2006/wordml" xmlns:wps="http://schemas.microsoft.com/office/word/2010/wordprocessingShape" mc:Ignorable="w14 w15 w16se w16cid wp14">
+<w:document xmlns:wpc="http://schemas.microsoft.com/office/word/2010/wordprocessingCanvas" xmlns:cx="http://schemas.microsoft.com/office/drawing/2014/chartex" xmlns:cx1="http://schemas.microsoft.com/office/drawing/2015/9/8/chartex" xmlns:cx2="http://schemas.microsoft.com/office/drawing/2015/10/21/chartex" xmlns:cx3="http://schemas.microsoft.com/office/drawing/2016/5/9/chartex" xmlns:cx4="http://schemas.microsoft.com/office/drawing/2016/5/10/chartex" xmlns:cx5="http://schemas.microsoft.com/office/drawing/2016/5/11/chartex" xmlns:cx6="http://schemas.microsoft.com/office/drawing/2016/5/12/chartex" xmlns:cx7="http://schemas.microsoft.com/office/drawing/2016/5/13/chartex" xmlns:cx8="http://schemas.microsoft.com/office/drawing/2016/5/14/chartex" xmlns:mc="http://schemas.openxmlformats.org/markup-compatibility/2006" xmlns:aink="http://schemas.microsoft.com/office/drawing/2016/ink" xmlns:am3d="http://schemas.microsoft.com/office/drawing/2017/model3d" xmlns:o="urn:schemas-microsoft-com:office:office" xmlns:r="http://schemas.openxmlformats.org/officeDocument/2006/relationships" xmlns:m="http://schemas.openxmlformats.org/officeDocument/2006/math" xmlns:v="urn:schemas-microsoft-com:vml" xmlns:wp14="http://schemas.microsoft.com/office/word/2010/wordprocessingDrawing" xmlns:wp="http://schemas.openxmlformats.org/drawingml/2006/wordprocessingDrawing" xmlns:w10="urn:schemas-microsoft-com:office:word" xmlns:w="http://schemas.openxmlformats.org/wordprocessingml/2006/main" xmlns:w14="http://schemas.microsoft.com/office/word/2010/wordml" xmlns:w15="http://schemas.microsoft.com/office/word/2012/wordml" xmlns:w16cex="http://schemas.microsoft.com/office/word/2018/wordml/cex" xmlns:w16cid="http://schemas.microsoft.com/office/word/2016/wordml/cid" xmlns:w16="http://schemas.microsoft.com/office/word/2018/wordml" xmlns:w16se="http://schemas.microsoft.com/office/word/2015/wordml/symex" xmlns:wpg="http://schemas.microsoft.com/office/word/2010/wordprocessingGroup" xmlns:wpi="http://schemas.microsoft.com/office/word/2010/wordprocessingInk" xmlns:wne="http://schemas.microsoft.com/office/word/2006/wordml" xmlns:wps="http://schemas.microsoft.com/office/word/2010/wordprocessingShape" mc:Ignorable="w14 w15 w16se w16cid w16 w16cex wp14">
   <w:body>
     <w:sdt>
       <w:sdtPr>
@@ -248,7 +248,16 @@
                                     <w:szCs w:val="24"/>
                                   </w:rPr>
                                   <w:tab/>
-                                  <w:t>843805</w:t>
+                                  <w:t>84</w:t>
+                                </w:r>
+                                <w:r>
+                                  <w:rPr>
+                                    <w:caps/>
+                                    <w:color w:val="5B9BD5" w:themeColor="accent5"/>
+                                    <w:sz w:val="24"/>
+                                    <w:szCs w:val="24"/>
+                                  </w:rPr>
+                                  <w:t>****</w:t>
                                 </w:r>
                               </w:p>
                               <w:p>
@@ -260,6 +269,7 @@
                                     <w:color w:val="5B9BD5" w:themeColor="accent5"/>
                                     <w:sz w:val="24"/>
                                     <w:szCs w:val="24"/>
+                                    <w:u w:val="single"/>
                                   </w:rPr>
                                 </w:pPr>
                                 <w:r>
@@ -279,7 +289,16 @@
                                     <w:szCs w:val="24"/>
                                   </w:rPr>
                                   <w:tab/>
-                                  <w:t>10497762</w:t>
+                                  <w:t>10</w:t>
+                                </w:r>
+                                <w:r>
+                                  <w:rPr>
+                                    <w:caps/>
+                                    <w:color w:val="5B9BD5" w:themeColor="accent5"/>
+                                    <w:sz w:val="24"/>
+                                    <w:szCs w:val="24"/>
+                                  </w:rPr>
+                                  <w:t>******</w:t>
                                 </w:r>
                               </w:p>
                               <w:p>
@@ -565,7 +584,16 @@
                               <w:szCs w:val="24"/>
                             </w:rPr>
                             <w:tab/>
-                            <w:t>843805</w:t>
+                            <w:t>84</w:t>
+                          </w:r>
+                          <w:r>
+                            <w:rPr>
+                              <w:caps/>
+                              <w:color w:val="5B9BD5" w:themeColor="accent5"/>
+                              <w:sz w:val="24"/>
+                              <w:szCs w:val="24"/>
+                            </w:rPr>
+                            <w:t>****</w:t>
                           </w:r>
                         </w:p>
                         <w:p>
@@ -577,6 +605,7 @@
                               <w:color w:val="5B9BD5" w:themeColor="accent5"/>
                               <w:sz w:val="24"/>
                               <w:szCs w:val="24"/>
+                              <w:u w:val="single"/>
                             </w:rPr>
                           </w:pPr>
                           <w:r>
@@ -596,7 +625,16 @@
                               <w:szCs w:val="24"/>
                             </w:rPr>
                             <w:tab/>
-                            <w:t>10497762</w:t>
+                            <w:t>10</w:t>
+                          </w:r>
+                          <w:r>
+                            <w:rPr>
+                              <w:caps/>
+                              <w:color w:val="5B9BD5" w:themeColor="accent5"/>
+                              <w:sz w:val="24"/>
+                              <w:szCs w:val="24"/>
+                            </w:rPr>
+                            <w:t>******</w:t>
                           </w:r>
                         </w:p>
                         <w:p>
@@ -911,8 +949,6 @@
           <w:r>
             <w:t>Indice</w:t>
           </w:r>
-          <w:bookmarkStart w:id="0" w:name="_GoBack"/>
-          <w:bookmarkEnd w:id="0"/>
         </w:p>
         <w:p>
           <w:pPr>
@@ -1383,7 +1419,6 @@
         </w:rPr>
         <w:t>di reset da qualunque stato alzando il segnale di reset(</w:t>
       </w:r>
-      <w:proofErr w:type="spellStart"/>
       <w:r>
         <w:rPr>
           <w:rFonts w:ascii="Arial" w:hAnsi="Arial" w:cs="Arial"/>
@@ -1391,7 +1426,6 @@
         </w:rPr>
         <w:t>i_rst</w:t>
       </w:r>
-      <w:proofErr w:type="spellEnd"/>
       <w:r>
         <w:rPr>
           <w:rFonts w:ascii="Arial" w:hAnsi="Arial" w:cs="Arial"/>
@@ -1410,21 +1444,7 @@
         <w:rPr>
           <w:rFonts w:ascii="Arial" w:hAnsi="Arial" w:cs="Arial"/>
         </w:rPr>
-        <w:t xml:space="preserve">L’implementazione supera sia la simulazione comportamentale di </w:t>
-      </w:r>
-      <w:proofErr w:type="spellStart"/>
-      <w:r>
-        <w:rPr>
-          <w:rFonts w:ascii="Arial" w:hAnsi="Arial" w:cs="Arial"/>
-        </w:rPr>
-        <w:t>pre</w:t>
-      </w:r>
-      <w:proofErr w:type="spellEnd"/>
-      <w:r>
-        <w:rPr>
-          <w:rFonts w:ascii="Arial" w:hAnsi="Arial" w:cs="Arial"/>
-        </w:rPr>
-        <w:t xml:space="preserve">-sintesi, sia la simulazione </w:t>
+        <w:t xml:space="preserve">L’implementazione supera sia la simulazione comportamentale di pre-sintesi, sia la simulazione </w:t>
       </w:r>
       <w:r>
         <w:rPr>
@@ -2155,7 +2175,6 @@
         </w:rPr>
         <w:t xml:space="preserve">Viene, inoltre, eseguito uno shift a sinistra, di 1 bit, del segnale </w:t>
       </w:r>
-      <w:proofErr w:type="spellStart"/>
       <w:r>
         <w:rPr>
           <w:rFonts w:ascii="Arial" w:hAnsi="Arial" w:cs="Arial"/>
@@ -2163,7 +2182,6 @@
         </w:rPr>
         <w:t>shift_mask</w:t>
       </w:r>
-      <w:proofErr w:type="spellEnd"/>
       <w:r>
         <w:rPr>
           <w:rFonts w:ascii="Arial" w:hAnsi="Arial" w:cs="Arial"/>
@@ -2227,7 +2245,6 @@
         </w:rPr>
         <w:t>e di distanza minima (</w:t>
       </w:r>
-      <w:proofErr w:type="spellStart"/>
       <w:r>
         <w:rPr>
           <w:rFonts w:ascii="Arial" w:hAnsi="Arial" w:cs="Arial"/>
@@ -2235,7 +2252,6 @@
         </w:rPr>
         <w:t>min_distance</w:t>
       </w:r>
-      <w:proofErr w:type="spellEnd"/>
       <w:r>
         <w:rPr>
           <w:rFonts w:ascii="Arial" w:hAnsi="Arial" w:cs="Arial"/>
@@ -3012,23 +3028,7 @@
           <w:rFonts w:ascii="Arial" w:hAnsi="Arial" w:cs="Arial"/>
           <w:i/>
         </w:rPr>
-        <w:t>*</w:t>
-      </w:r>
-      <w:proofErr w:type="spellStart"/>
-      <w:r>
-        <w:rPr>
-          <w:rFonts w:ascii="Arial" w:hAnsi="Arial" w:cs="Arial"/>
-          <w:i/>
-        </w:rPr>
-        <w:t>same_random</w:t>
-      </w:r>
-      <w:proofErr w:type="spellEnd"/>
-      <w:r>
-        <w:rPr>
-          <w:rFonts w:ascii="Arial" w:hAnsi="Arial" w:cs="Arial"/>
-          <w:i/>
-        </w:rPr>
-        <w:t>*</w:t>
+        <w:t>*same_random*</w:t>
       </w:r>
       <w:r>
         <w:rPr>
@@ -3092,21 +3092,12 @@
         </w:rPr>
         <w:t>imite “</w:t>
       </w:r>
-      <w:proofErr w:type="spellStart"/>
       <w:r>
         <w:rPr>
           <w:rFonts w:ascii="Arial" w:hAnsi="Arial" w:cs="Arial"/>
           <w:b/>
         </w:rPr>
-        <w:t>bit_mask</w:t>
-      </w:r>
-      <w:proofErr w:type="spellEnd"/>
-      <w:r>
-        <w:rPr>
-          <w:rFonts w:ascii="Arial" w:hAnsi="Arial" w:cs="Arial"/>
-          <w:b/>
-        </w:rPr>
-        <w:t xml:space="preserve"> = </w:t>
+        <w:t xml:space="preserve">bit_mask = </w:t>
       </w:r>
       <w:r>
         <w:rPr>
@@ -3165,67 +3156,38 @@
         <w:rPr>
           <w:rFonts w:ascii="Arial" w:hAnsi="Arial" w:cs="Arial"/>
           <w:i/>
-        </w:rPr>
-      </w:pPr>
-      <w:proofErr w:type="spellStart"/>
-      <w:r>
-        <w:rPr>
-          <w:rFonts w:ascii="Arial" w:hAnsi="Arial" w:cs="Arial"/>
-          <w:i/>
-        </w:rPr>
-        <w:t>signal</w:t>
-      </w:r>
-      <w:proofErr w:type="spellEnd"/>
-      <w:r>
-        <w:rPr>
-          <w:rFonts w:ascii="Arial" w:hAnsi="Arial" w:cs="Arial"/>
-          <w:i/>
-        </w:rPr>
-        <w:t xml:space="preserve"> RAM: </w:t>
-      </w:r>
-      <w:proofErr w:type="spellStart"/>
-      <w:r>
-        <w:rPr>
-          <w:rFonts w:ascii="Arial" w:hAnsi="Arial" w:cs="Arial"/>
-          <w:i/>
-        </w:rPr>
-        <w:t>ram</w:t>
-      </w:r>
-      <w:r>
-        <w:rPr>
-          <w:rFonts w:ascii="Arial" w:hAnsi="Arial" w:cs="Arial"/>
-          <w:i/>
+          <w:lang w:val="en-US"/>
+        </w:rPr>
+      </w:pPr>
+      <w:r>
+        <w:rPr>
+          <w:rFonts w:ascii="Arial" w:hAnsi="Arial" w:cs="Arial"/>
+          <w:i/>
+          <w:lang w:val="en-US"/>
+        </w:rPr>
+        <w:t>signal RAM: ram</w:t>
+      </w:r>
+      <w:r>
+        <w:rPr>
+          <w:rFonts w:ascii="Arial" w:hAnsi="Arial" w:cs="Arial"/>
+          <w:i/>
+          <w:lang w:val="en-US"/>
         </w:rPr>
         <w:t>_</w:t>
       </w:r>
-      <w:proofErr w:type="gramStart"/>
-      <w:r>
-        <w:rPr>
-          <w:rFonts w:ascii="Arial" w:hAnsi="Arial" w:cs="Arial"/>
-          <w:i/>
-        </w:rPr>
-        <w:t>type</w:t>
-      </w:r>
-      <w:proofErr w:type="spellEnd"/>
-      <w:r>
-        <w:rPr>
-          <w:rFonts w:ascii="Arial" w:hAnsi="Arial" w:cs="Arial"/>
-          <w:i/>
-        </w:rPr>
-        <w:t xml:space="preserve"> :</w:t>
-      </w:r>
-      <w:proofErr w:type="gramEnd"/>
-      <w:r>
-        <w:rPr>
-          <w:rFonts w:ascii="Arial" w:hAnsi="Arial" w:cs="Arial"/>
-          <w:i/>
-        </w:rPr>
-        <w:t>= (</w:t>
-      </w:r>
-      <w:r>
-        <w:rPr>
-          <w:rFonts w:ascii="Arial" w:hAnsi="Arial" w:cs="Arial"/>
-          <w:i/>
+      <w:r>
+        <w:rPr>
+          <w:rFonts w:ascii="Arial" w:hAnsi="Arial" w:cs="Arial"/>
+          <w:i/>
+          <w:lang w:val="en-US"/>
+        </w:rPr>
+        <w:t>type := (</w:t>
+      </w:r>
+      <w:r>
+        <w:rPr>
+          <w:rFonts w:ascii="Arial" w:hAnsi="Arial" w:cs="Arial"/>
+          <w:i/>
+          <w:lang w:val="en-US"/>
         </w:rPr>
         <w:t>0</w:t>
       </w:r>
@@ -3233,6 +3195,7 @@
         <w:rPr>
           <w:rFonts w:ascii="Arial" w:hAnsi="Arial" w:cs="Arial"/>
           <w:i/>
+          <w:lang w:val="en-US"/>
         </w:rPr>
         <w:t xml:space="preserve"> =&gt; "</w:t>
       </w:r>
@@ -3240,6 +3203,7 @@
         <w:rPr>
           <w:rFonts w:ascii="Arial" w:hAnsi="Arial" w:cs="Arial"/>
           <w:i/>
+          <w:lang w:val="en-US"/>
         </w:rPr>
         <w:t>00000000</w:t>
       </w:r>
@@ -3247,45 +3211,15 @@
         <w:rPr>
           <w:rFonts w:ascii="Arial" w:hAnsi="Arial" w:cs="Arial"/>
           <w:i/>
-        </w:rPr>
-        <w:t xml:space="preserve">", </w:t>
-      </w:r>
-      <w:proofErr w:type="spellStart"/>
-      <w:r>
-        <w:rPr>
-          <w:rFonts w:ascii="Arial" w:hAnsi="Arial" w:cs="Arial"/>
-          <w:i/>
-        </w:rPr>
-        <w:t>others</w:t>
-      </w:r>
-      <w:proofErr w:type="spellEnd"/>
-      <w:r>
-        <w:rPr>
-          <w:rFonts w:ascii="Arial" w:hAnsi="Arial" w:cs="Arial"/>
-          <w:i/>
-        </w:rPr>
-        <w:t xml:space="preserve"> =&gt; (</w:t>
-      </w:r>
-      <w:proofErr w:type="spellStart"/>
-      <w:r>
-        <w:rPr>
-          <w:rFonts w:ascii="Arial" w:hAnsi="Arial" w:cs="Arial"/>
-          <w:i/>
-        </w:rPr>
-        <w:t>others</w:t>
-      </w:r>
-      <w:proofErr w:type="spellEnd"/>
-      <w:r>
-        <w:rPr>
-          <w:rFonts w:ascii="Arial" w:hAnsi="Arial" w:cs="Arial"/>
-          <w:i/>
-        </w:rPr>
-        <w:t xml:space="preserve"> =&gt; </w:t>
-      </w:r>
-      <w:r>
-        <w:rPr>
-          <w:rFonts w:ascii="Arial" w:hAnsi="Arial" w:cs="Arial"/>
-          <w:i/>
+          <w:lang w:val="en-US"/>
+        </w:rPr>
+        <w:t xml:space="preserve">", others =&gt; (others =&gt; </w:t>
+      </w:r>
+      <w:r>
+        <w:rPr>
+          <w:rFonts w:ascii="Arial" w:hAnsi="Arial" w:cs="Arial"/>
+          <w:i/>
+          <w:lang w:val="en-US"/>
         </w:rPr>
         <w:t>‘0’</w:t>
       </w:r>
@@ -3293,6 +3227,7 @@
         <w:rPr>
           <w:rFonts w:ascii="Arial" w:hAnsi="Arial" w:cs="Arial"/>
           <w:i/>
+          <w:lang w:val="en-US"/>
         </w:rPr>
         <w:t>));</w:t>
       </w:r>
@@ -3304,44 +3239,22 @@
         <w:rPr>
           <w:rFonts w:ascii="Arial" w:hAnsi="Arial" w:cs="Arial"/>
           <w:i/>
-        </w:rPr>
-      </w:pPr>
-      <w:proofErr w:type="spellStart"/>
-      <w:r>
-        <w:rPr>
-          <w:rFonts w:ascii="Arial" w:hAnsi="Arial" w:cs="Arial"/>
-          <w:i/>
-        </w:rPr>
-        <w:t>assert</w:t>
-      </w:r>
-      <w:proofErr w:type="spellEnd"/>
-      <w:r>
-        <w:rPr>
-          <w:rFonts w:ascii="Arial" w:hAnsi="Arial" w:cs="Arial"/>
-          <w:i/>
-        </w:rPr>
-        <w:t xml:space="preserve"> </w:t>
-      </w:r>
-      <w:proofErr w:type="gramStart"/>
-      <w:r>
-        <w:rPr>
-          <w:rFonts w:ascii="Arial" w:hAnsi="Arial" w:cs="Arial"/>
-          <w:i/>
-        </w:rPr>
-        <w:t>RAM(</w:t>
-      </w:r>
-      <w:proofErr w:type="gramEnd"/>
-      <w:r>
-        <w:rPr>
-          <w:rFonts w:ascii="Arial" w:hAnsi="Arial" w:cs="Arial"/>
-          <w:i/>
-        </w:rPr>
-        <w:t>19) = “</w:t>
-      </w:r>
-      <w:r>
-        <w:rPr>
-          <w:rFonts w:ascii="Arial" w:hAnsi="Arial" w:cs="Arial"/>
-          <w:i/>
+          <w:lang w:val="en-US"/>
+        </w:rPr>
+      </w:pPr>
+      <w:r>
+        <w:rPr>
+          <w:rFonts w:ascii="Arial" w:hAnsi="Arial" w:cs="Arial"/>
+          <w:i/>
+          <w:lang w:val="en-US"/>
+        </w:rPr>
+        <w:t>assert RAM(19) = “</w:t>
+      </w:r>
+      <w:r>
+        <w:rPr>
+          <w:rFonts w:ascii="Arial" w:hAnsi="Arial" w:cs="Arial"/>
+          <w:i/>
+          <w:lang w:val="en-US"/>
         </w:rPr>
         <w:t>00000000</w:t>
       </w:r>
@@ -3349,6 +3262,7 @@
         <w:rPr>
           <w:rFonts w:ascii="Arial" w:hAnsi="Arial" w:cs="Arial"/>
           <w:i/>
+          <w:lang w:val="en-US"/>
         </w:rPr>
         <w:t>” report "</w:t>
       </w:r>
@@ -3356,6 +3270,7 @@
         <w:rPr>
           <w:rFonts w:ascii="Arial" w:hAnsi="Arial" w:cs="Arial"/>
           <w:i/>
+          <w:lang w:val="en-US"/>
         </w:rPr>
         <w:t>TEST FALLITO</w:t>
       </w:r>
@@ -3363,40 +3278,9 @@
         <w:rPr>
           <w:rFonts w:ascii="Arial" w:hAnsi="Arial" w:cs="Arial"/>
           <w:i/>
-        </w:rPr>
-        <w:t xml:space="preserve">" </w:t>
-      </w:r>
-      <w:proofErr w:type="spellStart"/>
-      <w:r>
-        <w:rPr>
-          <w:rFonts w:ascii="Arial" w:hAnsi="Arial" w:cs="Arial"/>
-          <w:i/>
-        </w:rPr>
-        <w:t>severity</w:t>
-      </w:r>
-      <w:proofErr w:type="spellEnd"/>
-      <w:r>
-        <w:rPr>
-          <w:rFonts w:ascii="Arial" w:hAnsi="Arial" w:cs="Arial"/>
-          <w:i/>
-        </w:rPr>
-        <w:t xml:space="preserve"> </w:t>
-      </w:r>
-      <w:proofErr w:type="spellStart"/>
-      <w:r>
-        <w:rPr>
-          <w:rFonts w:ascii="Arial" w:hAnsi="Arial" w:cs="Arial"/>
-          <w:i/>
-        </w:rPr>
-        <w:t>failure</w:t>
-      </w:r>
-      <w:proofErr w:type="spellEnd"/>
-      <w:r>
-        <w:rPr>
-          <w:rFonts w:ascii="Arial" w:hAnsi="Arial" w:cs="Arial"/>
-          <w:i/>
-        </w:rPr>
-        <w:t>;</w:t>
+          <w:lang w:val="en-US"/>
+        </w:rPr>
+        <w:t>" severity failure;</w:t>
       </w:r>
     </w:p>
     <w:p>
@@ -3409,67 +3293,38 @@
         <w:rPr>
           <w:rFonts w:ascii="Arial" w:hAnsi="Arial" w:cs="Arial"/>
           <w:i/>
-        </w:rPr>
-      </w:pPr>
-      <w:proofErr w:type="spellStart"/>
-      <w:r>
-        <w:rPr>
-          <w:rFonts w:ascii="Arial" w:hAnsi="Arial" w:cs="Arial"/>
-          <w:i/>
-        </w:rPr>
-        <w:t>signal</w:t>
-      </w:r>
-      <w:proofErr w:type="spellEnd"/>
-      <w:r>
-        <w:rPr>
-          <w:rFonts w:ascii="Arial" w:hAnsi="Arial" w:cs="Arial"/>
-          <w:i/>
-        </w:rPr>
-        <w:t xml:space="preserve"> RAM: </w:t>
-      </w:r>
-      <w:proofErr w:type="spellStart"/>
-      <w:r>
-        <w:rPr>
-          <w:rFonts w:ascii="Arial" w:hAnsi="Arial" w:cs="Arial"/>
-          <w:i/>
-        </w:rPr>
-        <w:t>ram</w:t>
-      </w:r>
-      <w:r>
-        <w:rPr>
-          <w:rFonts w:ascii="Arial" w:hAnsi="Arial" w:cs="Arial"/>
-          <w:i/>
+          <w:lang w:val="en-US"/>
+        </w:rPr>
+      </w:pPr>
+      <w:r>
+        <w:rPr>
+          <w:rFonts w:ascii="Arial" w:hAnsi="Arial" w:cs="Arial"/>
+          <w:i/>
+          <w:lang w:val="en-US"/>
+        </w:rPr>
+        <w:t>signal RAM: ram</w:t>
+      </w:r>
+      <w:r>
+        <w:rPr>
+          <w:rFonts w:ascii="Arial" w:hAnsi="Arial" w:cs="Arial"/>
+          <w:i/>
+          <w:lang w:val="en-US"/>
         </w:rPr>
         <w:t>_</w:t>
       </w:r>
-      <w:proofErr w:type="gramStart"/>
-      <w:r>
-        <w:rPr>
-          <w:rFonts w:ascii="Arial" w:hAnsi="Arial" w:cs="Arial"/>
-          <w:i/>
-        </w:rPr>
-        <w:t>type</w:t>
-      </w:r>
-      <w:proofErr w:type="spellEnd"/>
-      <w:r>
-        <w:rPr>
-          <w:rFonts w:ascii="Arial" w:hAnsi="Arial" w:cs="Arial"/>
-          <w:i/>
-        </w:rPr>
-        <w:t xml:space="preserve"> :</w:t>
-      </w:r>
-      <w:proofErr w:type="gramEnd"/>
-      <w:r>
-        <w:rPr>
-          <w:rFonts w:ascii="Arial" w:hAnsi="Arial" w:cs="Arial"/>
-          <w:i/>
-        </w:rPr>
-        <w:t>= (0 =&gt; "</w:t>
-      </w:r>
-      <w:r>
-        <w:rPr>
-          <w:rFonts w:ascii="Arial" w:hAnsi="Arial" w:cs="Arial"/>
-          <w:i/>
+      <w:r>
+        <w:rPr>
+          <w:rFonts w:ascii="Arial" w:hAnsi="Arial" w:cs="Arial"/>
+          <w:i/>
+          <w:lang w:val="en-US"/>
+        </w:rPr>
+        <w:t>type := (0 =&gt; "</w:t>
+      </w:r>
+      <w:r>
+        <w:rPr>
+          <w:rFonts w:ascii="Arial" w:hAnsi="Arial" w:cs="Arial"/>
+          <w:i/>
+          <w:lang w:val="en-US"/>
         </w:rPr>
         <w:t>00000000</w:t>
       </w:r>
@@ -3477,40 +3332,9 @@
         <w:rPr>
           <w:rFonts w:ascii="Arial" w:hAnsi="Arial" w:cs="Arial"/>
           <w:i/>
-        </w:rPr>
-        <w:t xml:space="preserve">", </w:t>
-      </w:r>
-      <w:proofErr w:type="spellStart"/>
-      <w:r>
-        <w:rPr>
-          <w:rFonts w:ascii="Arial" w:hAnsi="Arial" w:cs="Arial"/>
-          <w:i/>
-        </w:rPr>
-        <w:t>others</w:t>
-      </w:r>
-      <w:proofErr w:type="spellEnd"/>
-      <w:r>
-        <w:rPr>
-          <w:rFonts w:ascii="Arial" w:hAnsi="Arial" w:cs="Arial"/>
-          <w:i/>
-        </w:rPr>
-        <w:t xml:space="preserve"> =&gt; (</w:t>
-      </w:r>
-      <w:proofErr w:type="spellStart"/>
-      <w:r>
-        <w:rPr>
-          <w:rFonts w:ascii="Arial" w:hAnsi="Arial" w:cs="Arial"/>
-          <w:i/>
-        </w:rPr>
-        <w:t>others</w:t>
-      </w:r>
-      <w:proofErr w:type="spellEnd"/>
-      <w:r>
-        <w:rPr>
-          <w:rFonts w:ascii="Arial" w:hAnsi="Arial" w:cs="Arial"/>
-          <w:i/>
-        </w:rPr>
-        <w:t xml:space="preserve"> =&gt; *random*));</w:t>
+          <w:lang w:val="en-US"/>
+        </w:rPr>
+        <w:t>", others =&gt; (others =&gt; *random*));</w:t>
       </w:r>
     </w:p>
     <w:p>
@@ -3519,44 +3343,22 @@
         <w:rPr>
           <w:rFonts w:ascii="Arial" w:hAnsi="Arial" w:cs="Arial"/>
           <w:i/>
-        </w:rPr>
-      </w:pPr>
-      <w:proofErr w:type="spellStart"/>
-      <w:r>
-        <w:rPr>
-          <w:rFonts w:ascii="Arial" w:hAnsi="Arial" w:cs="Arial"/>
-          <w:i/>
-        </w:rPr>
-        <w:t>assert</w:t>
-      </w:r>
-      <w:proofErr w:type="spellEnd"/>
-      <w:r>
-        <w:rPr>
-          <w:rFonts w:ascii="Arial" w:hAnsi="Arial" w:cs="Arial"/>
-          <w:i/>
-        </w:rPr>
-        <w:t xml:space="preserve"> </w:t>
-      </w:r>
-      <w:proofErr w:type="gramStart"/>
-      <w:r>
-        <w:rPr>
-          <w:rFonts w:ascii="Arial" w:hAnsi="Arial" w:cs="Arial"/>
-          <w:i/>
-        </w:rPr>
-        <w:t>RAM(</w:t>
-      </w:r>
-      <w:proofErr w:type="gramEnd"/>
-      <w:r>
-        <w:rPr>
-          <w:rFonts w:ascii="Arial" w:hAnsi="Arial" w:cs="Arial"/>
-          <w:i/>
-        </w:rPr>
-        <w:t>19) = “</w:t>
-      </w:r>
-      <w:r>
-        <w:rPr>
-          <w:rFonts w:ascii="Arial" w:hAnsi="Arial" w:cs="Arial"/>
-          <w:i/>
+          <w:lang w:val="en-US"/>
+        </w:rPr>
+      </w:pPr>
+      <w:r>
+        <w:rPr>
+          <w:rFonts w:ascii="Arial" w:hAnsi="Arial" w:cs="Arial"/>
+          <w:i/>
+          <w:lang w:val="en-US"/>
+        </w:rPr>
+        <w:t>assert RAM(19) = “</w:t>
+      </w:r>
+      <w:r>
+        <w:rPr>
+          <w:rFonts w:ascii="Arial" w:hAnsi="Arial" w:cs="Arial"/>
+          <w:i/>
+          <w:lang w:val="en-US"/>
         </w:rPr>
         <w:t>00000000</w:t>
       </w:r>
@@ -3564,6 +3366,7 @@
         <w:rPr>
           <w:rFonts w:ascii="Arial" w:hAnsi="Arial" w:cs="Arial"/>
           <w:i/>
+          <w:lang w:val="en-US"/>
         </w:rPr>
         <w:t>” report "</w:t>
       </w:r>
@@ -3571,6 +3374,7 @@
         <w:rPr>
           <w:rFonts w:ascii="Arial" w:hAnsi="Arial" w:cs="Arial"/>
           <w:i/>
+          <w:lang w:val="en-US"/>
         </w:rPr>
         <w:t>TEST FALLITO</w:t>
       </w:r>
@@ -3578,40 +3382,9 @@
         <w:rPr>
           <w:rFonts w:ascii="Arial" w:hAnsi="Arial" w:cs="Arial"/>
           <w:i/>
-        </w:rPr>
-        <w:t xml:space="preserve">" </w:t>
-      </w:r>
-      <w:proofErr w:type="spellStart"/>
-      <w:r>
-        <w:rPr>
-          <w:rFonts w:ascii="Arial" w:hAnsi="Arial" w:cs="Arial"/>
-          <w:i/>
-        </w:rPr>
-        <w:t>severity</w:t>
-      </w:r>
-      <w:proofErr w:type="spellEnd"/>
-      <w:r>
-        <w:rPr>
-          <w:rFonts w:ascii="Arial" w:hAnsi="Arial" w:cs="Arial"/>
-          <w:i/>
-        </w:rPr>
-        <w:t xml:space="preserve"> </w:t>
-      </w:r>
-      <w:proofErr w:type="spellStart"/>
-      <w:r>
-        <w:rPr>
-          <w:rFonts w:ascii="Arial" w:hAnsi="Arial" w:cs="Arial"/>
-          <w:i/>
-        </w:rPr>
-        <w:t>failure</w:t>
-      </w:r>
-      <w:proofErr w:type="spellEnd"/>
-      <w:r>
-        <w:rPr>
-          <w:rFonts w:ascii="Arial" w:hAnsi="Arial" w:cs="Arial"/>
-          <w:i/>
-        </w:rPr>
-        <w:t>;</w:t>
+          <w:lang w:val="en-US"/>
+        </w:rPr>
+        <w:t>" severity failure;</w:t>
       </w:r>
     </w:p>
     <w:p>
@@ -3624,110 +3397,32 @@
         <w:rPr>
           <w:rFonts w:ascii="Arial" w:hAnsi="Arial" w:cs="Arial"/>
           <w:i/>
-        </w:rPr>
-      </w:pPr>
-      <w:proofErr w:type="spellStart"/>
-      <w:r>
-        <w:rPr>
-          <w:rFonts w:ascii="Arial" w:hAnsi="Arial" w:cs="Arial"/>
-          <w:i/>
-        </w:rPr>
-        <w:t>signal</w:t>
-      </w:r>
-      <w:proofErr w:type="spellEnd"/>
-      <w:r>
-        <w:rPr>
-          <w:rFonts w:ascii="Arial" w:hAnsi="Arial" w:cs="Arial"/>
-          <w:i/>
-        </w:rPr>
-        <w:t xml:space="preserve"> RAM: </w:t>
-      </w:r>
-      <w:proofErr w:type="spellStart"/>
-      <w:r>
-        <w:rPr>
-          <w:rFonts w:ascii="Arial" w:hAnsi="Arial" w:cs="Arial"/>
-          <w:i/>
-        </w:rPr>
-        <w:t>ram</w:t>
-      </w:r>
-      <w:r>
-        <w:rPr>
-          <w:rFonts w:ascii="Arial" w:hAnsi="Arial" w:cs="Arial"/>
-          <w:i/>
+          <w:lang w:val="en-US"/>
+        </w:rPr>
+      </w:pPr>
+      <w:r>
+        <w:rPr>
+          <w:rFonts w:ascii="Arial" w:hAnsi="Arial" w:cs="Arial"/>
+          <w:i/>
+          <w:lang w:val="en-US"/>
+        </w:rPr>
+        <w:t>signal RAM: ram</w:t>
+      </w:r>
+      <w:r>
+        <w:rPr>
+          <w:rFonts w:ascii="Arial" w:hAnsi="Arial" w:cs="Arial"/>
+          <w:i/>
+          <w:lang w:val="en-US"/>
         </w:rPr>
         <w:t>_</w:t>
       </w:r>
-      <w:proofErr w:type="gramStart"/>
-      <w:r>
-        <w:rPr>
-          <w:rFonts w:ascii="Arial" w:hAnsi="Arial" w:cs="Arial"/>
-          <w:i/>
-        </w:rPr>
-        <w:t>type</w:t>
-      </w:r>
-      <w:proofErr w:type="spellEnd"/>
-      <w:r>
-        <w:rPr>
-          <w:rFonts w:ascii="Arial" w:hAnsi="Arial" w:cs="Arial"/>
-          <w:i/>
-        </w:rPr>
-        <w:t xml:space="preserve"> :</w:t>
-      </w:r>
-      <w:proofErr w:type="gramEnd"/>
-      <w:r>
-        <w:rPr>
-          <w:rFonts w:ascii="Arial" w:hAnsi="Arial" w:cs="Arial"/>
-          <w:i/>
-        </w:rPr>
-        <w:t xml:space="preserve">= (0 =&gt; "00000000", </w:t>
-      </w:r>
-      <w:proofErr w:type="spellStart"/>
-      <w:r>
-        <w:rPr>
-          <w:rFonts w:ascii="Arial" w:hAnsi="Arial" w:cs="Arial"/>
-          <w:i/>
-        </w:rPr>
-        <w:t>others</w:t>
-      </w:r>
-      <w:proofErr w:type="spellEnd"/>
-      <w:r>
-        <w:rPr>
-          <w:rFonts w:ascii="Arial" w:hAnsi="Arial" w:cs="Arial"/>
-          <w:i/>
-        </w:rPr>
-        <w:t xml:space="preserve"> =&gt; (</w:t>
-      </w:r>
-      <w:proofErr w:type="spellStart"/>
-      <w:r>
-        <w:rPr>
-          <w:rFonts w:ascii="Arial" w:hAnsi="Arial" w:cs="Arial"/>
-          <w:i/>
-        </w:rPr>
-        <w:t>others</w:t>
-      </w:r>
-      <w:proofErr w:type="spellEnd"/>
-      <w:r>
-        <w:rPr>
-          <w:rFonts w:ascii="Arial" w:hAnsi="Arial" w:cs="Arial"/>
-          <w:i/>
-        </w:rPr>
-        <w:t xml:space="preserve"> =&gt; * </w:t>
-      </w:r>
-      <w:proofErr w:type="spellStart"/>
-      <w:r>
-        <w:rPr>
-          <w:rFonts w:ascii="Arial" w:hAnsi="Arial" w:cs="Arial"/>
-          <w:i/>
-        </w:rPr>
-        <w:t>same_random</w:t>
-      </w:r>
-      <w:proofErr w:type="spellEnd"/>
-      <w:r>
-        <w:rPr>
-          <w:rFonts w:ascii="Arial" w:hAnsi="Arial" w:cs="Arial"/>
-          <w:i/>
-        </w:rPr>
-        <w:t>*));</w:t>
+      <w:r>
+        <w:rPr>
+          <w:rFonts w:ascii="Arial" w:hAnsi="Arial" w:cs="Arial"/>
+          <w:i/>
+          <w:lang w:val="en-US"/>
+        </w:rPr>
+        <w:t>type := (0 =&gt; "00000000", others =&gt; (others =&gt; * same_random*));</w:t>
       </w:r>
     </w:p>
     <w:p>
@@ -3736,44 +3431,22 @@
         <w:rPr>
           <w:rFonts w:ascii="Arial" w:hAnsi="Arial" w:cs="Arial"/>
           <w:i/>
-        </w:rPr>
-      </w:pPr>
-      <w:proofErr w:type="spellStart"/>
-      <w:r>
-        <w:rPr>
-          <w:rFonts w:ascii="Arial" w:hAnsi="Arial" w:cs="Arial"/>
-          <w:i/>
-        </w:rPr>
-        <w:t>assert</w:t>
-      </w:r>
-      <w:proofErr w:type="spellEnd"/>
-      <w:r>
-        <w:rPr>
-          <w:rFonts w:ascii="Arial" w:hAnsi="Arial" w:cs="Arial"/>
-          <w:i/>
-        </w:rPr>
-        <w:t xml:space="preserve"> </w:t>
-      </w:r>
-      <w:proofErr w:type="gramStart"/>
-      <w:r>
-        <w:rPr>
-          <w:rFonts w:ascii="Arial" w:hAnsi="Arial" w:cs="Arial"/>
-          <w:i/>
-        </w:rPr>
-        <w:t>RAM(</w:t>
-      </w:r>
-      <w:proofErr w:type="gramEnd"/>
-      <w:r>
-        <w:rPr>
-          <w:rFonts w:ascii="Arial" w:hAnsi="Arial" w:cs="Arial"/>
-          <w:i/>
-        </w:rPr>
-        <w:t>19) = “00000000” report "</w:t>
-      </w:r>
-      <w:r>
-        <w:rPr>
-          <w:rFonts w:ascii="Arial" w:hAnsi="Arial" w:cs="Arial"/>
-          <w:i/>
+          <w:lang w:val="en-US"/>
+        </w:rPr>
+      </w:pPr>
+      <w:r>
+        <w:rPr>
+          <w:rFonts w:ascii="Arial" w:hAnsi="Arial" w:cs="Arial"/>
+          <w:i/>
+          <w:lang w:val="en-US"/>
+        </w:rPr>
+        <w:t>assert RAM(19) = “00000000” report "</w:t>
+      </w:r>
+      <w:r>
+        <w:rPr>
+          <w:rFonts w:ascii="Arial" w:hAnsi="Arial" w:cs="Arial"/>
+          <w:i/>
+          <w:lang w:val="en-US"/>
         </w:rPr>
         <w:t>TEST FALLITO</w:t>
       </w:r>
@@ -3781,40 +3454,9 @@
         <w:rPr>
           <w:rFonts w:ascii="Arial" w:hAnsi="Arial" w:cs="Arial"/>
           <w:i/>
-        </w:rPr>
-        <w:t xml:space="preserve">" </w:t>
-      </w:r>
-      <w:proofErr w:type="spellStart"/>
-      <w:r>
-        <w:rPr>
-          <w:rFonts w:ascii="Arial" w:hAnsi="Arial" w:cs="Arial"/>
-          <w:i/>
-        </w:rPr>
-        <w:t>severity</w:t>
-      </w:r>
-      <w:proofErr w:type="spellEnd"/>
-      <w:r>
-        <w:rPr>
-          <w:rFonts w:ascii="Arial" w:hAnsi="Arial" w:cs="Arial"/>
-          <w:i/>
-        </w:rPr>
-        <w:t xml:space="preserve"> </w:t>
-      </w:r>
-      <w:proofErr w:type="spellStart"/>
-      <w:r>
-        <w:rPr>
-          <w:rFonts w:ascii="Arial" w:hAnsi="Arial" w:cs="Arial"/>
-          <w:i/>
-        </w:rPr>
-        <w:t>failure</w:t>
-      </w:r>
-      <w:proofErr w:type="spellEnd"/>
-      <w:r>
-        <w:rPr>
-          <w:rFonts w:ascii="Arial" w:hAnsi="Arial" w:cs="Arial"/>
-          <w:i/>
-        </w:rPr>
-        <w:t>;</w:t>
+          <w:lang w:val="en-US"/>
+        </w:rPr>
+        <w:t>" severity failure;</w:t>
       </w:r>
     </w:p>
     <w:p>
@@ -3834,23 +3476,7 @@
           <w:rFonts w:ascii="Arial" w:hAnsi="Arial" w:cs="Arial"/>
           <w:b/>
         </w:rPr>
-        <w:t>Casi limite “</w:t>
-      </w:r>
-      <w:proofErr w:type="spellStart"/>
-      <w:r>
-        <w:rPr>
-          <w:rFonts w:ascii="Arial" w:hAnsi="Arial" w:cs="Arial"/>
-          <w:b/>
-        </w:rPr>
-        <w:t>bit_mask</w:t>
-      </w:r>
-      <w:proofErr w:type="spellEnd"/>
-      <w:r>
-        <w:rPr>
-          <w:rFonts w:ascii="Arial" w:hAnsi="Arial" w:cs="Arial"/>
-          <w:b/>
-        </w:rPr>
-        <w:t xml:space="preserve"> = 1”</w:t>
+        <w:t>Casi limite “bit_mask = 1”</w:t>
       </w:r>
       <w:r>
         <w:rPr>
@@ -3893,129 +3519,62 @@
         <w:rPr>
           <w:rFonts w:ascii="Arial" w:hAnsi="Arial" w:cs="Arial"/>
           <w:i/>
-        </w:rPr>
-      </w:pPr>
-      <w:proofErr w:type="spellStart"/>
-      <w:r>
-        <w:rPr>
-          <w:rFonts w:ascii="Arial" w:hAnsi="Arial" w:cs="Arial"/>
-          <w:i/>
-        </w:rPr>
-        <w:t>signal</w:t>
-      </w:r>
-      <w:proofErr w:type="spellEnd"/>
-      <w:r>
-        <w:rPr>
-          <w:rFonts w:ascii="Arial" w:hAnsi="Arial" w:cs="Arial"/>
-          <w:i/>
-        </w:rPr>
-        <w:t xml:space="preserve"> RAM: </w:t>
-      </w:r>
-      <w:proofErr w:type="spellStart"/>
-      <w:r>
-        <w:rPr>
-          <w:rFonts w:ascii="Arial" w:hAnsi="Arial" w:cs="Arial"/>
-          <w:i/>
-        </w:rPr>
-        <w:t>ram</w:t>
-      </w:r>
-      <w:r>
-        <w:rPr>
-          <w:rFonts w:ascii="Arial" w:hAnsi="Arial" w:cs="Arial"/>
-          <w:i/>
+          <w:lang w:val="en-US"/>
+        </w:rPr>
+      </w:pPr>
+      <w:r>
+        <w:rPr>
+          <w:rFonts w:ascii="Arial" w:hAnsi="Arial" w:cs="Arial"/>
+          <w:i/>
+          <w:lang w:val="en-US"/>
+        </w:rPr>
+        <w:t>signal RAM: ram</w:t>
+      </w:r>
+      <w:r>
+        <w:rPr>
+          <w:rFonts w:ascii="Arial" w:hAnsi="Arial" w:cs="Arial"/>
+          <w:i/>
+          <w:lang w:val="en-US"/>
         </w:rPr>
         <w:t>_</w:t>
       </w:r>
-      <w:proofErr w:type="gramStart"/>
-      <w:r>
-        <w:rPr>
-          <w:rFonts w:ascii="Arial" w:hAnsi="Arial" w:cs="Arial"/>
-          <w:i/>
-        </w:rPr>
-        <w:t>type</w:t>
-      </w:r>
-      <w:proofErr w:type="spellEnd"/>
-      <w:r>
-        <w:rPr>
-          <w:rFonts w:ascii="Arial" w:hAnsi="Arial" w:cs="Arial"/>
-          <w:i/>
-        </w:rPr>
-        <w:t xml:space="preserve"> :</w:t>
-      </w:r>
-      <w:proofErr w:type="gramEnd"/>
-      <w:r>
-        <w:rPr>
-          <w:rFonts w:ascii="Arial" w:hAnsi="Arial" w:cs="Arial"/>
-          <w:i/>
-        </w:rPr>
-        <w:t>= (</w:t>
-      </w:r>
-      <w:r>
-        <w:rPr>
-          <w:rFonts w:ascii="Arial" w:hAnsi="Arial" w:cs="Arial"/>
-          <w:i/>
+      <w:r>
+        <w:rPr>
+          <w:rFonts w:ascii="Arial" w:hAnsi="Arial" w:cs="Arial"/>
+          <w:i/>
+          <w:lang w:val="en-US"/>
+        </w:rPr>
+        <w:t>type := (</w:t>
+      </w:r>
+      <w:r>
+        <w:rPr>
+          <w:rFonts w:ascii="Arial" w:hAnsi="Arial" w:cs="Arial"/>
+          <w:i/>
+          <w:lang w:val="en-US"/>
         </w:rPr>
         <w:t xml:space="preserve">0 =&gt; “11111111”, </w:t>
       </w:r>
-      <w:proofErr w:type="spellStart"/>
-      <w:r>
-        <w:rPr>
-          <w:rFonts w:ascii="Arial" w:hAnsi="Arial" w:cs="Arial"/>
-          <w:i/>
-        </w:rPr>
-        <w:t>others</w:t>
-      </w:r>
-      <w:proofErr w:type="spellEnd"/>
-      <w:r>
-        <w:rPr>
-          <w:rFonts w:ascii="Arial" w:hAnsi="Arial" w:cs="Arial"/>
-          <w:i/>
-        </w:rPr>
-        <w:t xml:space="preserve"> =&gt; (</w:t>
-      </w:r>
-      <w:proofErr w:type="spellStart"/>
-      <w:r>
-        <w:rPr>
-          <w:rFonts w:ascii="Arial" w:hAnsi="Arial" w:cs="Arial"/>
-          <w:i/>
-        </w:rPr>
-        <w:t>others</w:t>
-      </w:r>
-      <w:proofErr w:type="spellEnd"/>
-      <w:r>
-        <w:rPr>
-          <w:rFonts w:ascii="Arial" w:hAnsi="Arial" w:cs="Arial"/>
-          <w:i/>
-        </w:rPr>
-        <w:t xml:space="preserve"> =&gt; </w:t>
-      </w:r>
-      <w:r>
-        <w:rPr>
-          <w:rFonts w:ascii="Arial" w:hAnsi="Arial" w:cs="Arial"/>
-          <w:i/>
-        </w:rPr>
-        <w:t>*</w:t>
-      </w:r>
-      <w:proofErr w:type="spellStart"/>
-      <w:r>
-        <w:rPr>
-          <w:rFonts w:ascii="Arial" w:hAnsi="Arial" w:cs="Arial"/>
-          <w:i/>
-        </w:rPr>
-        <w:t>same_random</w:t>
-      </w:r>
-      <w:proofErr w:type="spellEnd"/>
-      <w:r>
-        <w:rPr>
-          <w:rFonts w:ascii="Arial" w:hAnsi="Arial" w:cs="Arial"/>
-          <w:i/>
-        </w:rPr>
-        <w:t>*</w:t>
-      </w:r>
-      <w:r>
-        <w:rPr>
-          <w:rFonts w:ascii="Arial" w:hAnsi="Arial" w:cs="Arial"/>
-          <w:i/>
+      <w:r>
+        <w:rPr>
+          <w:rFonts w:ascii="Arial" w:hAnsi="Arial" w:cs="Arial"/>
+          <w:i/>
+          <w:lang w:val="en-US"/>
+        </w:rPr>
+        <w:t xml:space="preserve">others =&gt; (others =&gt; </w:t>
+      </w:r>
+      <w:r>
+        <w:rPr>
+          <w:rFonts w:ascii="Arial" w:hAnsi="Arial" w:cs="Arial"/>
+          <w:i/>
+          <w:lang w:val="en-US"/>
+        </w:rPr>
+        <w:t>*same_random*</w:t>
+      </w:r>
+      <w:r>
+        <w:rPr>
+          <w:rFonts w:ascii="Arial" w:hAnsi="Arial" w:cs="Arial"/>
+          <w:i/>
+          <w:lang w:val="en-US"/>
         </w:rPr>
         <w:t>)</w:t>
       </w:r>
@@ -4023,6 +3582,7 @@
         <w:rPr>
           <w:rFonts w:ascii="Arial" w:hAnsi="Arial" w:cs="Arial"/>
           <w:i/>
+          <w:lang w:val="en-US"/>
         </w:rPr>
         <w:t>)</w:t>
       </w:r>
@@ -4030,6 +3590,7 @@
         <w:rPr>
           <w:rFonts w:ascii="Arial" w:hAnsi="Arial" w:cs="Arial"/>
           <w:i/>
+          <w:lang w:val="en-US"/>
         </w:rPr>
         <w:t>;</w:t>
       </w:r>
@@ -4040,44 +3601,22 @@
         <w:rPr>
           <w:rFonts w:ascii="Arial" w:hAnsi="Arial" w:cs="Arial"/>
           <w:i/>
-        </w:rPr>
-      </w:pPr>
-      <w:proofErr w:type="spellStart"/>
-      <w:r>
-        <w:rPr>
-          <w:rFonts w:ascii="Arial" w:hAnsi="Arial" w:cs="Arial"/>
-          <w:i/>
-        </w:rPr>
-        <w:t>assert</w:t>
-      </w:r>
-      <w:proofErr w:type="spellEnd"/>
-      <w:r>
-        <w:rPr>
-          <w:rFonts w:ascii="Arial" w:hAnsi="Arial" w:cs="Arial"/>
-          <w:i/>
-        </w:rPr>
-        <w:t xml:space="preserve"> </w:t>
-      </w:r>
-      <w:proofErr w:type="gramStart"/>
-      <w:r>
-        <w:rPr>
-          <w:rFonts w:ascii="Arial" w:hAnsi="Arial" w:cs="Arial"/>
-          <w:i/>
-        </w:rPr>
-        <w:t>RAM(</w:t>
-      </w:r>
-      <w:proofErr w:type="gramEnd"/>
-      <w:r>
-        <w:rPr>
-          <w:rFonts w:ascii="Arial" w:hAnsi="Arial" w:cs="Arial"/>
-          <w:i/>
-        </w:rPr>
-        <w:t xml:space="preserve">19) = </w:t>
-      </w:r>
-      <w:r>
-        <w:rPr>
-          <w:rFonts w:ascii="Arial" w:hAnsi="Arial" w:cs="Arial"/>
-          <w:i/>
+          <w:lang w:val="en-US"/>
+        </w:rPr>
+      </w:pPr>
+      <w:r>
+        <w:rPr>
+          <w:rFonts w:ascii="Arial" w:hAnsi="Arial" w:cs="Arial"/>
+          <w:i/>
+          <w:lang w:val="en-US"/>
+        </w:rPr>
+        <w:t xml:space="preserve">assert RAM(19) = </w:t>
+      </w:r>
+      <w:r>
+        <w:rPr>
+          <w:rFonts w:ascii="Arial" w:hAnsi="Arial" w:cs="Arial"/>
+          <w:i/>
+          <w:lang w:val="en-US"/>
         </w:rPr>
         <w:t>“11111111”</w:t>
       </w:r>
@@ -4085,6 +3624,7 @@
         <w:rPr>
           <w:rFonts w:ascii="Arial" w:hAnsi="Arial" w:cs="Arial"/>
           <w:i/>
+          <w:lang w:val="en-US"/>
         </w:rPr>
         <w:t xml:space="preserve"> report "</w:t>
       </w:r>
@@ -4092,6 +3632,7 @@
         <w:rPr>
           <w:rFonts w:ascii="Arial" w:hAnsi="Arial" w:cs="Arial"/>
           <w:i/>
+          <w:lang w:val="en-US"/>
         </w:rPr>
         <w:t>TEST FALLITO</w:t>
       </w:r>
@@ -4099,40 +3640,9 @@
         <w:rPr>
           <w:rFonts w:ascii="Arial" w:hAnsi="Arial" w:cs="Arial"/>
           <w:i/>
-        </w:rPr>
-        <w:t xml:space="preserve">" </w:t>
-      </w:r>
-      <w:proofErr w:type="spellStart"/>
-      <w:r>
-        <w:rPr>
-          <w:rFonts w:ascii="Arial" w:hAnsi="Arial" w:cs="Arial"/>
-          <w:i/>
-        </w:rPr>
-        <w:t>severity</w:t>
-      </w:r>
-      <w:proofErr w:type="spellEnd"/>
-      <w:r>
-        <w:rPr>
-          <w:rFonts w:ascii="Arial" w:hAnsi="Arial" w:cs="Arial"/>
-          <w:i/>
-        </w:rPr>
-        <w:t xml:space="preserve"> </w:t>
-      </w:r>
-      <w:proofErr w:type="spellStart"/>
-      <w:r>
-        <w:rPr>
-          <w:rFonts w:ascii="Arial" w:hAnsi="Arial" w:cs="Arial"/>
-          <w:i/>
-        </w:rPr>
-        <w:t>failure</w:t>
-      </w:r>
-      <w:proofErr w:type="spellEnd"/>
-      <w:r>
-        <w:rPr>
-          <w:rFonts w:ascii="Arial" w:hAnsi="Arial" w:cs="Arial"/>
-          <w:i/>
-        </w:rPr>
-        <w:t>;</w:t>
+          <w:lang w:val="en-US"/>
+        </w:rPr>
+        <w:t>" severity failure;</w:t>
       </w:r>
     </w:p>
     <w:p>
@@ -4145,99 +3655,38 @@
         <w:rPr>
           <w:rFonts w:ascii="Arial" w:hAnsi="Arial" w:cs="Arial"/>
           <w:i/>
-        </w:rPr>
-      </w:pPr>
-      <w:proofErr w:type="spellStart"/>
-      <w:r>
-        <w:rPr>
-          <w:rFonts w:ascii="Arial" w:hAnsi="Arial" w:cs="Arial"/>
-          <w:i/>
-        </w:rPr>
-        <w:t>signal</w:t>
-      </w:r>
-      <w:proofErr w:type="spellEnd"/>
-      <w:r>
-        <w:rPr>
-          <w:rFonts w:ascii="Arial" w:hAnsi="Arial" w:cs="Arial"/>
-          <w:i/>
-        </w:rPr>
-        <w:t xml:space="preserve"> RAM: </w:t>
-      </w:r>
-      <w:proofErr w:type="spellStart"/>
-      <w:r>
-        <w:rPr>
-          <w:rFonts w:ascii="Arial" w:hAnsi="Arial" w:cs="Arial"/>
-          <w:i/>
-        </w:rPr>
-        <w:t>ram</w:t>
-      </w:r>
-      <w:r>
-        <w:rPr>
-          <w:rFonts w:ascii="Arial" w:hAnsi="Arial" w:cs="Arial"/>
-          <w:i/>
+          <w:lang w:val="en-US"/>
+        </w:rPr>
+      </w:pPr>
+      <w:r>
+        <w:rPr>
+          <w:rFonts w:ascii="Arial" w:hAnsi="Arial" w:cs="Arial"/>
+          <w:i/>
+          <w:lang w:val="en-US"/>
+        </w:rPr>
+        <w:t>signal RAM: ram</w:t>
+      </w:r>
+      <w:r>
+        <w:rPr>
+          <w:rFonts w:ascii="Arial" w:hAnsi="Arial" w:cs="Arial"/>
+          <w:i/>
+          <w:lang w:val="en-US"/>
         </w:rPr>
         <w:t>_</w:t>
       </w:r>
-      <w:proofErr w:type="gramStart"/>
-      <w:r>
-        <w:rPr>
-          <w:rFonts w:ascii="Arial" w:hAnsi="Arial" w:cs="Arial"/>
-          <w:i/>
-        </w:rPr>
-        <w:t>type</w:t>
-      </w:r>
-      <w:proofErr w:type="spellEnd"/>
-      <w:r>
-        <w:rPr>
-          <w:rFonts w:ascii="Arial" w:hAnsi="Arial" w:cs="Arial"/>
-          <w:i/>
-        </w:rPr>
-        <w:t xml:space="preserve"> :</w:t>
-      </w:r>
-      <w:proofErr w:type="gramEnd"/>
-      <w:r>
-        <w:rPr>
-          <w:rFonts w:ascii="Arial" w:hAnsi="Arial" w:cs="Arial"/>
-          <w:i/>
-        </w:rPr>
-        <w:t xml:space="preserve">= (0 =&gt; “11111111”, </w:t>
-      </w:r>
-      <w:proofErr w:type="spellStart"/>
-      <w:r>
-        <w:rPr>
-          <w:rFonts w:ascii="Arial" w:hAnsi="Arial" w:cs="Arial"/>
-          <w:i/>
-        </w:rPr>
-        <w:t>others</w:t>
-      </w:r>
-      <w:proofErr w:type="spellEnd"/>
-      <w:r>
-        <w:rPr>
-          <w:rFonts w:ascii="Arial" w:hAnsi="Arial" w:cs="Arial"/>
-          <w:i/>
-        </w:rPr>
-        <w:t xml:space="preserve"> =&gt; (</w:t>
-      </w:r>
-      <w:proofErr w:type="spellStart"/>
-      <w:r>
-        <w:rPr>
-          <w:rFonts w:ascii="Arial" w:hAnsi="Arial" w:cs="Arial"/>
-          <w:i/>
-        </w:rPr>
-        <w:t>others</w:t>
-      </w:r>
-      <w:proofErr w:type="spellEnd"/>
-      <w:r>
-        <w:rPr>
-          <w:rFonts w:ascii="Arial" w:hAnsi="Arial" w:cs="Arial"/>
-          <w:i/>
-        </w:rPr>
-        <w:t xml:space="preserve"> =&gt;</w:t>
-      </w:r>
-      <w:r>
-        <w:rPr>
-          <w:rFonts w:ascii="Arial" w:hAnsi="Arial" w:cs="Arial"/>
-          <w:i/>
+      <w:r>
+        <w:rPr>
+          <w:rFonts w:ascii="Arial" w:hAnsi="Arial" w:cs="Arial"/>
+          <w:i/>
+          <w:lang w:val="en-US"/>
+        </w:rPr>
+        <w:t>type := (0 =&gt; “11111111”, others =&gt; (others =&gt;</w:t>
+      </w:r>
+      <w:r>
+        <w:rPr>
+          <w:rFonts w:ascii="Arial" w:hAnsi="Arial" w:cs="Arial"/>
+          <w:i/>
+          <w:lang w:val="en-US"/>
         </w:rPr>
         <w:t>’0’</w:t>
       </w:r>
@@ -4245,6 +3694,7 @@
         <w:rPr>
           <w:rFonts w:ascii="Arial" w:hAnsi="Arial" w:cs="Arial"/>
           <w:i/>
+          <w:lang w:val="en-US"/>
         </w:rPr>
         <w:t>));</w:t>
       </w:r>
@@ -4255,44 +3705,22 @@
         <w:rPr>
           <w:rFonts w:ascii="Arial" w:hAnsi="Arial" w:cs="Arial"/>
           <w:i/>
-        </w:rPr>
-      </w:pPr>
-      <w:proofErr w:type="spellStart"/>
-      <w:r>
-        <w:rPr>
-          <w:rFonts w:ascii="Arial" w:hAnsi="Arial" w:cs="Arial"/>
-          <w:i/>
-        </w:rPr>
-        <w:t>assert</w:t>
-      </w:r>
-      <w:proofErr w:type="spellEnd"/>
-      <w:r>
-        <w:rPr>
-          <w:rFonts w:ascii="Arial" w:hAnsi="Arial" w:cs="Arial"/>
-          <w:i/>
-        </w:rPr>
-        <w:t xml:space="preserve"> </w:t>
-      </w:r>
-      <w:proofErr w:type="gramStart"/>
-      <w:r>
-        <w:rPr>
-          <w:rFonts w:ascii="Arial" w:hAnsi="Arial" w:cs="Arial"/>
-          <w:i/>
-        </w:rPr>
-        <w:t>RAM(</w:t>
-      </w:r>
-      <w:proofErr w:type="gramEnd"/>
-      <w:r>
-        <w:rPr>
-          <w:rFonts w:ascii="Arial" w:hAnsi="Arial" w:cs="Arial"/>
-          <w:i/>
-        </w:rPr>
-        <w:t xml:space="preserve">19) = </w:t>
-      </w:r>
-      <w:r>
-        <w:rPr>
-          <w:rFonts w:ascii="Arial" w:hAnsi="Arial" w:cs="Arial"/>
-          <w:i/>
+          <w:lang w:val="en-US"/>
+        </w:rPr>
+      </w:pPr>
+      <w:r>
+        <w:rPr>
+          <w:rFonts w:ascii="Arial" w:hAnsi="Arial" w:cs="Arial"/>
+          <w:i/>
+          <w:lang w:val="en-US"/>
+        </w:rPr>
+        <w:t xml:space="preserve">assert RAM(19) = </w:t>
+      </w:r>
+      <w:r>
+        <w:rPr>
+          <w:rFonts w:ascii="Arial" w:hAnsi="Arial" w:cs="Arial"/>
+          <w:i/>
+          <w:lang w:val="en-US"/>
         </w:rPr>
         <w:t>“11111111”</w:t>
       </w:r>
@@ -4300,6 +3728,7 @@
         <w:rPr>
           <w:rFonts w:ascii="Arial" w:hAnsi="Arial" w:cs="Arial"/>
           <w:i/>
+          <w:lang w:val="en-US"/>
         </w:rPr>
         <w:t xml:space="preserve"> report "</w:t>
       </w:r>
@@ -4307,6 +3736,7 @@
         <w:rPr>
           <w:rFonts w:ascii="Arial" w:hAnsi="Arial" w:cs="Arial"/>
           <w:i/>
+          <w:lang w:val="en-US"/>
         </w:rPr>
         <w:t>TEST FALLITO</w:t>
       </w:r>
@@ -4314,40 +3744,9 @@
         <w:rPr>
           <w:rFonts w:ascii="Arial" w:hAnsi="Arial" w:cs="Arial"/>
           <w:i/>
-        </w:rPr>
-        <w:t xml:space="preserve">" </w:t>
-      </w:r>
-      <w:proofErr w:type="spellStart"/>
-      <w:r>
-        <w:rPr>
-          <w:rFonts w:ascii="Arial" w:hAnsi="Arial" w:cs="Arial"/>
-          <w:i/>
-        </w:rPr>
-        <w:t>severity</w:t>
-      </w:r>
-      <w:proofErr w:type="spellEnd"/>
-      <w:r>
-        <w:rPr>
-          <w:rFonts w:ascii="Arial" w:hAnsi="Arial" w:cs="Arial"/>
-          <w:i/>
-        </w:rPr>
-        <w:t xml:space="preserve"> </w:t>
-      </w:r>
-      <w:proofErr w:type="spellStart"/>
-      <w:r>
-        <w:rPr>
-          <w:rFonts w:ascii="Arial" w:hAnsi="Arial" w:cs="Arial"/>
-          <w:i/>
-        </w:rPr>
-        <w:t>failure</w:t>
-      </w:r>
-      <w:proofErr w:type="spellEnd"/>
-      <w:r>
-        <w:rPr>
-          <w:rFonts w:ascii="Arial" w:hAnsi="Arial" w:cs="Arial"/>
-          <w:i/>
-        </w:rPr>
-        <w:t>;</w:t>
+          <w:lang w:val="en-US"/>
+        </w:rPr>
+        <w:t>" severity failure;</w:t>
       </w:r>
     </w:p>
     <w:p>
@@ -4360,99 +3759,38 @@
         <w:rPr>
           <w:rFonts w:ascii="Arial" w:hAnsi="Arial" w:cs="Arial"/>
           <w:i/>
-        </w:rPr>
-      </w:pPr>
-      <w:proofErr w:type="spellStart"/>
-      <w:r>
-        <w:rPr>
-          <w:rFonts w:ascii="Arial" w:hAnsi="Arial" w:cs="Arial"/>
-          <w:i/>
-        </w:rPr>
-        <w:t>signal</w:t>
-      </w:r>
-      <w:proofErr w:type="spellEnd"/>
-      <w:r>
-        <w:rPr>
-          <w:rFonts w:ascii="Arial" w:hAnsi="Arial" w:cs="Arial"/>
-          <w:i/>
-        </w:rPr>
-        <w:t xml:space="preserve"> RAM: </w:t>
-      </w:r>
-      <w:proofErr w:type="spellStart"/>
-      <w:r>
-        <w:rPr>
-          <w:rFonts w:ascii="Arial" w:hAnsi="Arial" w:cs="Arial"/>
-          <w:i/>
-        </w:rPr>
-        <w:t>ram</w:t>
-      </w:r>
-      <w:r>
-        <w:rPr>
-          <w:rFonts w:ascii="Arial" w:hAnsi="Arial" w:cs="Arial"/>
-          <w:i/>
+          <w:lang w:val="en-US"/>
+        </w:rPr>
+      </w:pPr>
+      <w:r>
+        <w:rPr>
+          <w:rFonts w:ascii="Arial" w:hAnsi="Arial" w:cs="Arial"/>
+          <w:i/>
+          <w:lang w:val="en-US"/>
+        </w:rPr>
+        <w:t>signal RAM: ram</w:t>
+      </w:r>
+      <w:r>
+        <w:rPr>
+          <w:rFonts w:ascii="Arial" w:hAnsi="Arial" w:cs="Arial"/>
+          <w:i/>
+          <w:lang w:val="en-US"/>
         </w:rPr>
         <w:t>_</w:t>
       </w:r>
-      <w:proofErr w:type="gramStart"/>
-      <w:r>
-        <w:rPr>
-          <w:rFonts w:ascii="Arial" w:hAnsi="Arial" w:cs="Arial"/>
-          <w:i/>
-        </w:rPr>
-        <w:t>type</w:t>
-      </w:r>
-      <w:proofErr w:type="spellEnd"/>
-      <w:r>
-        <w:rPr>
-          <w:rFonts w:ascii="Arial" w:hAnsi="Arial" w:cs="Arial"/>
-          <w:i/>
-        </w:rPr>
-        <w:t xml:space="preserve"> :</w:t>
-      </w:r>
-      <w:proofErr w:type="gramEnd"/>
-      <w:r>
-        <w:rPr>
-          <w:rFonts w:ascii="Arial" w:hAnsi="Arial" w:cs="Arial"/>
-          <w:i/>
-        </w:rPr>
-        <w:t xml:space="preserve">= (0 =&gt; “11111111”, </w:t>
-      </w:r>
-      <w:proofErr w:type="spellStart"/>
-      <w:r>
-        <w:rPr>
-          <w:rFonts w:ascii="Arial" w:hAnsi="Arial" w:cs="Arial"/>
-          <w:i/>
-        </w:rPr>
-        <w:t>others</w:t>
-      </w:r>
-      <w:proofErr w:type="spellEnd"/>
-      <w:r>
-        <w:rPr>
-          <w:rFonts w:ascii="Arial" w:hAnsi="Arial" w:cs="Arial"/>
-          <w:i/>
-        </w:rPr>
-        <w:t xml:space="preserve"> =&gt; (</w:t>
-      </w:r>
-      <w:proofErr w:type="spellStart"/>
-      <w:r>
-        <w:rPr>
-          <w:rFonts w:ascii="Arial" w:hAnsi="Arial" w:cs="Arial"/>
-          <w:i/>
-        </w:rPr>
-        <w:t>others</w:t>
-      </w:r>
-      <w:proofErr w:type="spellEnd"/>
-      <w:r>
-        <w:rPr>
-          <w:rFonts w:ascii="Arial" w:hAnsi="Arial" w:cs="Arial"/>
-          <w:i/>
-        </w:rPr>
-        <w:t xml:space="preserve"> =&gt; </w:t>
-      </w:r>
-      <w:r>
-        <w:rPr>
-          <w:rFonts w:ascii="Arial" w:hAnsi="Arial" w:cs="Arial"/>
-          <w:i/>
+      <w:r>
+        <w:rPr>
+          <w:rFonts w:ascii="Arial" w:hAnsi="Arial" w:cs="Arial"/>
+          <w:i/>
+          <w:lang w:val="en-US"/>
+        </w:rPr>
+        <w:t xml:space="preserve">type := (0 =&gt; “11111111”, others =&gt; (others =&gt; </w:t>
+      </w:r>
+      <w:r>
+        <w:rPr>
+          <w:rFonts w:ascii="Arial" w:hAnsi="Arial" w:cs="Arial"/>
+          <w:i/>
+          <w:lang w:val="en-US"/>
         </w:rPr>
         <w:t>‘1’</w:t>
       </w:r>
@@ -4460,6 +3798,7 @@
         <w:rPr>
           <w:rFonts w:ascii="Arial" w:hAnsi="Arial" w:cs="Arial"/>
           <w:i/>
+          <w:lang w:val="en-US"/>
         </w:rPr>
         <w:t>));</w:t>
       </w:r>
@@ -4470,44 +3809,22 @@
         <w:rPr>
           <w:rFonts w:ascii="Arial" w:hAnsi="Arial" w:cs="Arial"/>
           <w:i/>
-        </w:rPr>
-      </w:pPr>
-      <w:proofErr w:type="spellStart"/>
-      <w:r>
-        <w:rPr>
-          <w:rFonts w:ascii="Arial" w:hAnsi="Arial" w:cs="Arial"/>
-          <w:i/>
-        </w:rPr>
-        <w:t>assert</w:t>
-      </w:r>
-      <w:proofErr w:type="spellEnd"/>
-      <w:r>
-        <w:rPr>
-          <w:rFonts w:ascii="Arial" w:hAnsi="Arial" w:cs="Arial"/>
-          <w:i/>
-        </w:rPr>
-        <w:t xml:space="preserve"> </w:t>
-      </w:r>
-      <w:proofErr w:type="gramStart"/>
-      <w:r>
-        <w:rPr>
-          <w:rFonts w:ascii="Arial" w:hAnsi="Arial" w:cs="Arial"/>
-          <w:i/>
-        </w:rPr>
-        <w:t>RAM(</w:t>
-      </w:r>
-      <w:proofErr w:type="gramEnd"/>
-      <w:r>
-        <w:rPr>
-          <w:rFonts w:ascii="Arial" w:hAnsi="Arial" w:cs="Arial"/>
-          <w:i/>
-        </w:rPr>
-        <w:t xml:space="preserve">19) = </w:t>
-      </w:r>
-      <w:r>
-        <w:rPr>
-          <w:rFonts w:ascii="Arial" w:hAnsi="Arial" w:cs="Arial"/>
-          <w:i/>
+          <w:lang w:val="en-US"/>
+        </w:rPr>
+      </w:pPr>
+      <w:r>
+        <w:rPr>
+          <w:rFonts w:ascii="Arial" w:hAnsi="Arial" w:cs="Arial"/>
+          <w:i/>
+          <w:lang w:val="en-US"/>
+        </w:rPr>
+        <w:t xml:space="preserve">assert RAM(19) = </w:t>
+      </w:r>
+      <w:r>
+        <w:rPr>
+          <w:rFonts w:ascii="Arial" w:hAnsi="Arial" w:cs="Arial"/>
+          <w:i/>
+          <w:lang w:val="en-US"/>
         </w:rPr>
         <w:t>“11111111”</w:t>
       </w:r>
@@ -4515,6 +3832,7 @@
         <w:rPr>
           <w:rFonts w:ascii="Arial" w:hAnsi="Arial" w:cs="Arial"/>
           <w:i/>
+          <w:lang w:val="en-US"/>
         </w:rPr>
         <w:t xml:space="preserve"> report "</w:t>
       </w:r>
@@ -4522,6 +3840,7 @@
         <w:rPr>
           <w:rFonts w:ascii="Arial" w:hAnsi="Arial" w:cs="Arial"/>
           <w:i/>
+          <w:lang w:val="en-US"/>
         </w:rPr>
         <w:t>TEST FALLITO</w:t>
       </w:r>
@@ -4529,46 +3848,16 @@
         <w:rPr>
           <w:rFonts w:ascii="Arial" w:hAnsi="Arial" w:cs="Arial"/>
           <w:i/>
-        </w:rPr>
-        <w:t xml:space="preserve">" </w:t>
-      </w:r>
-      <w:proofErr w:type="spellStart"/>
-      <w:r>
-        <w:rPr>
-          <w:rFonts w:ascii="Arial" w:hAnsi="Arial" w:cs="Arial"/>
-          <w:i/>
-        </w:rPr>
-        <w:t>severity</w:t>
-      </w:r>
-      <w:proofErr w:type="spellEnd"/>
-      <w:r>
-        <w:rPr>
-          <w:rFonts w:ascii="Arial" w:hAnsi="Arial" w:cs="Arial"/>
-          <w:i/>
-        </w:rPr>
-        <w:t xml:space="preserve"> </w:t>
-      </w:r>
-      <w:proofErr w:type="spellStart"/>
-      <w:r>
-        <w:rPr>
-          <w:rFonts w:ascii="Arial" w:hAnsi="Arial" w:cs="Arial"/>
-          <w:i/>
-        </w:rPr>
-        <w:t>failure</w:t>
-      </w:r>
-      <w:proofErr w:type="spellEnd"/>
-      <w:r>
-        <w:rPr>
-          <w:rFonts w:ascii="Arial" w:hAnsi="Arial" w:cs="Arial"/>
-          <w:i/>
-        </w:rPr>
-        <w:t>;</w:t>
-      </w:r>
-    </w:p>
-    <w:p>
-      <w:pPr>
-        <w:rPr>
-          <w:rFonts w:ascii="Arial" w:hAnsi="Arial" w:cs="Arial"/>
+          <w:lang w:val="en-US"/>
+        </w:rPr>
+        <w:t>" severity failure;</w:t>
+      </w:r>
+    </w:p>
+    <w:p>
+      <w:pPr>
+        <w:rPr>
+          <w:rFonts w:ascii="Arial" w:hAnsi="Arial" w:cs="Arial"/>
+          <w:lang w:val="en-US"/>
         </w:rPr>
       </w:pPr>
     </w:p>
@@ -4653,80 +3942,16 @@
         <w:rPr>
           <w:rFonts w:ascii="Arial" w:hAnsi="Arial" w:cs="Arial"/>
           <w:i/>
-        </w:rPr>
-      </w:pPr>
-      <w:proofErr w:type="spellStart"/>
-      <w:r>
-        <w:rPr>
-          <w:rFonts w:ascii="Arial" w:hAnsi="Arial" w:cs="Arial"/>
-          <w:i/>
-        </w:rPr>
-        <w:t>signal</w:t>
-      </w:r>
-      <w:proofErr w:type="spellEnd"/>
-      <w:r>
-        <w:rPr>
-          <w:rFonts w:ascii="Arial" w:hAnsi="Arial" w:cs="Arial"/>
-          <w:i/>
-        </w:rPr>
-        <w:t xml:space="preserve"> RAM: </w:t>
-      </w:r>
-      <w:proofErr w:type="spellStart"/>
-      <w:proofErr w:type="gramStart"/>
-      <w:r>
-        <w:rPr>
-          <w:rFonts w:ascii="Arial" w:hAnsi="Arial" w:cs="Arial"/>
-          <w:i/>
-        </w:rPr>
-        <w:t>ramtype</w:t>
-      </w:r>
-      <w:proofErr w:type="spellEnd"/>
-      <w:r>
-        <w:rPr>
-          <w:rFonts w:ascii="Arial" w:hAnsi="Arial" w:cs="Arial"/>
-          <w:i/>
-        </w:rPr>
-        <w:t xml:space="preserve"> :</w:t>
-      </w:r>
-      <w:proofErr w:type="gramEnd"/>
-      <w:r>
-        <w:rPr>
-          <w:rFonts w:ascii="Arial" w:hAnsi="Arial" w:cs="Arial"/>
-          <w:i/>
-        </w:rPr>
-        <w:t xml:space="preserve">= (0 =&gt; a, </w:t>
-      </w:r>
-      <w:proofErr w:type="spellStart"/>
-      <w:r>
-        <w:rPr>
-          <w:rFonts w:ascii="Arial" w:hAnsi="Arial" w:cs="Arial"/>
-          <w:i/>
-        </w:rPr>
-        <w:t>others</w:t>
-      </w:r>
-      <w:proofErr w:type="spellEnd"/>
-      <w:r>
-        <w:rPr>
-          <w:rFonts w:ascii="Arial" w:hAnsi="Arial" w:cs="Arial"/>
-          <w:i/>
-        </w:rPr>
-        <w:t xml:space="preserve"> =&gt; (</w:t>
-      </w:r>
-      <w:proofErr w:type="spellStart"/>
-      <w:r>
-        <w:rPr>
-          <w:rFonts w:ascii="Arial" w:hAnsi="Arial" w:cs="Arial"/>
-          <w:i/>
-        </w:rPr>
-        <w:t>others</w:t>
-      </w:r>
-      <w:proofErr w:type="spellEnd"/>
-      <w:r>
-        <w:rPr>
-          <w:rFonts w:ascii="Arial" w:hAnsi="Arial" w:cs="Arial"/>
-          <w:i/>
-        </w:rPr>
-        <w:t xml:space="preserve"> =&gt; a));</w:t>
+          <w:lang w:val="en-US"/>
+        </w:rPr>
+      </w:pPr>
+      <w:r>
+        <w:rPr>
+          <w:rFonts w:ascii="Arial" w:hAnsi="Arial" w:cs="Arial"/>
+          <w:i/>
+          <w:lang w:val="en-US"/>
+        </w:rPr>
+        <w:t>signal RAM: ramtype := (0 =&gt; a, others =&gt; (others =&gt; a));</w:t>
       </w:r>
     </w:p>
     <w:p>
@@ -4736,44 +3961,178 @@
         <w:rPr>
           <w:rFonts w:ascii="Arial" w:hAnsi="Arial" w:cs="Arial"/>
           <w:i/>
-        </w:rPr>
-      </w:pPr>
-      <w:proofErr w:type="spellStart"/>
-      <w:r>
-        <w:rPr>
-          <w:rFonts w:ascii="Arial" w:hAnsi="Arial" w:cs="Arial"/>
-          <w:i/>
-        </w:rPr>
-        <w:t>assert</w:t>
-      </w:r>
-      <w:proofErr w:type="spellEnd"/>
-      <w:r>
-        <w:rPr>
-          <w:rFonts w:ascii="Arial" w:hAnsi="Arial" w:cs="Arial"/>
-          <w:i/>
+          <w:lang w:val="en-US"/>
+        </w:rPr>
+      </w:pPr>
+      <w:r>
+        <w:rPr>
+          <w:rFonts w:ascii="Arial" w:hAnsi="Arial" w:cs="Arial"/>
+          <w:i/>
+          <w:lang w:val="en-US"/>
+        </w:rPr>
+        <w:t>assert RAM(19) = a report "</w:t>
+      </w:r>
+      <w:r>
+        <w:rPr>
+          <w:rFonts w:ascii="Arial" w:hAnsi="Arial" w:cs="Arial"/>
+          <w:i/>
+          <w:lang w:val="en-US"/>
+        </w:rPr>
+        <w:t>TEST FALLITO</w:t>
+      </w:r>
+      <w:r>
+        <w:rPr>
+          <w:rFonts w:ascii="Arial" w:hAnsi="Arial" w:cs="Arial"/>
+          <w:i/>
+          <w:lang w:val="en-US"/>
+        </w:rPr>
+        <w:t>" severity failure;</w:t>
+      </w:r>
+    </w:p>
+    <w:p>
+      <w:pPr>
+        <w:rPr>
+          <w:rFonts w:ascii="Arial" w:hAnsi="Arial" w:cs="Arial"/>
+          <w:lang w:val="en-US"/>
+        </w:rPr>
+      </w:pPr>
+    </w:p>
+    <w:p>
+      <w:pPr>
+        <w:jc w:val="both"/>
+        <w:rPr>
+          <w:rFonts w:ascii="Arial" w:hAnsi="Arial" w:cs="Arial"/>
+        </w:rPr>
+      </w:pPr>
+      <w:r>
+        <w:rPr>
+          <w:rFonts w:ascii="Arial" w:hAnsi="Arial" w:cs="Arial"/>
+        </w:rPr>
+        <w:t>Un ulteriore test effettuato, di cui si riportano qui sotto i dettagli solo per renderlo riproducibile, è stato realizzato per sollecitare</w:t>
+      </w:r>
+      <w:r>
+        <w:rPr>
+          <w:rFonts w:ascii="Arial" w:hAnsi="Arial" w:cs="Arial"/>
         </w:rPr>
         <w:t xml:space="preserve"> </w:t>
       </w:r>
-      <w:proofErr w:type="gramStart"/>
-      <w:r>
-        <w:rPr>
-          <w:rFonts w:ascii="Arial" w:hAnsi="Arial" w:cs="Arial"/>
-          <w:i/>
-        </w:rPr>
-        <w:t>RAM(</w:t>
-      </w:r>
-      <w:proofErr w:type="gramEnd"/>
-      <w:r>
-        <w:rPr>
-          <w:rFonts w:ascii="Arial" w:hAnsi="Arial" w:cs="Arial"/>
-          <w:i/>
-        </w:rPr>
-        <w:t>19) = a report "</w:t>
-      </w:r>
-      <w:r>
-        <w:rPr>
-          <w:rFonts w:ascii="Arial" w:hAnsi="Arial" w:cs="Arial"/>
-          <w:i/>
+      <w:r>
+        <w:rPr>
+          <w:rFonts w:ascii="Arial" w:hAnsi="Arial" w:cs="Arial"/>
+        </w:rPr>
+        <w:t>la parte di calcolo e controllo delle distanze</w:t>
+      </w:r>
+      <w:r>
+        <w:rPr>
+          <w:rFonts w:ascii="Arial" w:hAnsi="Arial" w:cs="Arial"/>
+        </w:rPr>
+        <w:t xml:space="preserve"> dei vari centroidi</w:t>
+      </w:r>
+      <w:r>
+        <w:rPr>
+          <w:rFonts w:ascii="Arial" w:hAnsi="Arial" w:cs="Arial"/>
+        </w:rPr>
+        <w:t xml:space="preserve">, in quanto </w:t>
+      </w:r>
+      <w:r>
+        <w:rPr>
+          <w:rFonts w:ascii="Arial" w:hAnsi="Arial" w:cs="Arial"/>
+        </w:rPr>
+        <w:t xml:space="preserve">quest’ultime </w:t>
+      </w:r>
+      <w:r>
+        <w:rPr>
+          <w:rFonts w:ascii="Arial" w:hAnsi="Arial" w:cs="Arial"/>
+        </w:rPr>
+        <w:t>risultano molto simili.</w:t>
+      </w:r>
+    </w:p>
+    <w:p>
+      <w:pPr>
+        <w:rPr>
+          <w:rFonts w:ascii="Arial" w:hAnsi="Arial" w:cs="Arial"/>
+          <w:i/>
+          <w:lang w:val="en-US"/>
+        </w:rPr>
+      </w:pPr>
+      <w:r>
+        <w:rPr>
+          <w:rFonts w:ascii="Arial" w:hAnsi="Arial" w:cs="Arial"/>
+          <w:i/>
+          <w:lang w:val="en-US"/>
+        </w:rPr>
+        <w:t>signal RAM: ram_type := (0 =&gt; std_logic_vector(to_unsigned( 255 , 8)), 1 =&gt; std_logic_vector(to_unsigned( 223 , 8)), 2 =&gt; std_logic_vector(to_unsigned( 93 , 8)), 3 =&gt; std_logic_vector(to_unsigned( 223 , 8)), 4 =&gt; std_logic_vector(to_unsigned( 93 , 8))</w:t>
+      </w:r>
+      <w:r>
+        <w:rPr>
+          <w:rFonts w:ascii="Arial" w:hAnsi="Arial" w:cs="Arial"/>
+          <w:i/>
+          <w:lang w:val="en-US"/>
+        </w:rPr>
+        <w:t xml:space="preserve"> </w:t>
+      </w:r>
+      <w:r>
+        <w:rPr>
+          <w:rFonts w:ascii="Arial" w:hAnsi="Arial" w:cs="Arial"/>
+          <w:i/>
+          <w:lang w:val="en-US"/>
+        </w:rPr>
+        <w:t>,</w:t>
+      </w:r>
+      <w:r>
+        <w:rPr>
+          <w:rFonts w:ascii="Arial" w:hAnsi="Arial" w:cs="Arial"/>
+          <w:i/>
+          <w:lang w:val="en-US"/>
+        </w:rPr>
+        <w:t>5</w:t>
+      </w:r>
+      <w:r>
+        <w:rPr>
+          <w:rFonts w:ascii="Arial" w:hAnsi="Arial" w:cs="Arial"/>
+          <w:i/>
+          <w:lang w:val="en-US"/>
+        </w:rPr>
+        <w:t xml:space="preserve"> =&gt; std_logic_vector(to_unsigned( 223 , 8)),</w:t>
+      </w:r>
+      <w:r>
+        <w:rPr>
+          <w:rFonts w:ascii="Arial" w:hAnsi="Arial" w:cs="Arial"/>
+          <w:i/>
+          <w:lang w:val="en-US"/>
+        </w:rPr>
+        <w:t xml:space="preserve"> 6 =&gt; std_logic_vector(to_unsigned( 93 , 8)),</w:t>
+      </w:r>
+      <w:r>
+        <w:rPr>
+          <w:rFonts w:ascii="Arial" w:hAnsi="Arial" w:cs="Arial"/>
+          <w:i/>
+          <w:lang w:val="en-US"/>
+        </w:rPr>
+        <w:t xml:space="preserve"> 7 =&gt; std_logic_vector(to_unsigned( 93 , 8)), 8 =&gt; std_logic_vector(to_unsigned( 223 , 8)),  9 =&gt; std_logic_vector(to_unsigned( 223 , 8)), 10 =&gt; std_logic_vector(to_unsigned( 93 , 8)), 11 =&gt; std_logic_vector(to_unsigned( 223 , 8)), 12 =&gt; std_logic_vector(to_unsigned( 93 , 8)), 13 =&gt; std_logic_vector(to_unsigned( 223 , 8)), 14 =&gt; std_logic_vector(to_unsigned( 93 , 8)), 15 =&gt; std_logic_vector(to_unsigned( 80 , 8)), 16 =&gt; std_logic_vector(to_unsigned( 245 , 8)), 17 =&gt; std_logic_vector(to_unsigned( 0 , 8)), 18 =&gt; std_logic_vector(to_unsigned( 0 , 8)),  others =&gt; (others =&gt;'0'));</w:t>
+      </w:r>
+    </w:p>
+    <w:p>
+      <w:pPr>
+        <w:rPr>
+          <w:rFonts w:ascii="Arial" w:hAnsi="Arial" w:cs="Arial"/>
+          <w:i/>
+          <w:lang w:val="en-US"/>
+        </w:rPr>
+      </w:pPr>
+      <w:r>
+        <w:rPr>
+          <w:rFonts w:ascii="Arial" w:hAnsi="Arial" w:cs="Arial"/>
+          <w:i/>
+          <w:lang w:val="en-US"/>
+        </w:rPr>
+        <w:t>assert RAM(19) = std_logic_vector(to_unsigned( 127 , 8)) report "</w:t>
+      </w:r>
+      <w:r>
+        <w:rPr>
+          <w:rFonts w:ascii="Arial" w:hAnsi="Arial" w:cs="Arial"/>
+          <w:i/>
+          <w:lang w:val="en-US"/>
         </w:rPr>
         <w:t>TEST FALLITO</w:t>
       </w:r>
@@ -4781,944 +4140,9 @@
         <w:rPr>
           <w:rFonts w:ascii="Arial" w:hAnsi="Arial" w:cs="Arial"/>
           <w:i/>
-        </w:rPr>
-        <w:t xml:space="preserve">" </w:t>
-      </w:r>
-      <w:proofErr w:type="spellStart"/>
-      <w:r>
-        <w:rPr>
-          <w:rFonts w:ascii="Arial" w:hAnsi="Arial" w:cs="Arial"/>
-          <w:i/>
-        </w:rPr>
-        <w:t>severity</w:t>
-      </w:r>
-      <w:proofErr w:type="spellEnd"/>
-      <w:r>
-        <w:rPr>
-          <w:rFonts w:ascii="Arial" w:hAnsi="Arial" w:cs="Arial"/>
-          <w:i/>
-        </w:rPr>
-        <w:t xml:space="preserve"> </w:t>
-      </w:r>
-      <w:proofErr w:type="spellStart"/>
-      <w:r>
-        <w:rPr>
-          <w:rFonts w:ascii="Arial" w:hAnsi="Arial" w:cs="Arial"/>
-          <w:i/>
-        </w:rPr>
-        <w:t>failure</w:t>
-      </w:r>
-      <w:proofErr w:type="spellEnd"/>
-      <w:r>
-        <w:rPr>
-          <w:rFonts w:ascii="Arial" w:hAnsi="Arial" w:cs="Arial"/>
-          <w:i/>
-        </w:rPr>
-        <w:t>;</w:t>
-      </w:r>
-    </w:p>
-    <w:p>
-      <w:pPr>
-        <w:rPr>
-          <w:rFonts w:ascii="Arial" w:hAnsi="Arial" w:cs="Arial"/>
-        </w:rPr>
-      </w:pPr>
-    </w:p>
-    <w:p>
-      <w:pPr>
-        <w:jc w:val="both"/>
-        <w:rPr>
-          <w:rFonts w:ascii="Arial" w:hAnsi="Arial" w:cs="Arial"/>
-        </w:rPr>
-      </w:pPr>
-      <w:r>
-        <w:rPr>
-          <w:rFonts w:ascii="Arial" w:hAnsi="Arial" w:cs="Arial"/>
-        </w:rPr>
-        <w:t>Un ulteriore test effettuato, di cui si riportano qui sotto i dettagli solo per renderlo riproducibile, è stato realizzato per sollecitare</w:t>
-      </w:r>
-      <w:r>
-        <w:rPr>
-          <w:rFonts w:ascii="Arial" w:hAnsi="Arial" w:cs="Arial"/>
-        </w:rPr>
-        <w:t xml:space="preserve"> </w:t>
-      </w:r>
-      <w:r>
-        <w:rPr>
-          <w:rFonts w:ascii="Arial" w:hAnsi="Arial" w:cs="Arial"/>
-        </w:rPr>
-        <w:t>la parte di calcolo e controllo delle distanze</w:t>
-      </w:r>
-      <w:r>
-        <w:rPr>
-          <w:rFonts w:ascii="Arial" w:hAnsi="Arial" w:cs="Arial"/>
-        </w:rPr>
-        <w:t xml:space="preserve"> dei vari centroidi</w:t>
-      </w:r>
-      <w:r>
-        <w:rPr>
-          <w:rFonts w:ascii="Arial" w:hAnsi="Arial" w:cs="Arial"/>
-        </w:rPr>
-        <w:t xml:space="preserve">, in quanto </w:t>
-      </w:r>
-      <w:r>
-        <w:rPr>
-          <w:rFonts w:ascii="Arial" w:hAnsi="Arial" w:cs="Arial"/>
-        </w:rPr>
-        <w:t xml:space="preserve">quest’ultime </w:t>
-      </w:r>
-      <w:r>
-        <w:rPr>
-          <w:rFonts w:ascii="Arial" w:hAnsi="Arial" w:cs="Arial"/>
-        </w:rPr>
-        <w:t>risultano molto simili.</w:t>
-      </w:r>
-    </w:p>
-    <w:p>
-      <w:pPr>
-        <w:rPr>
-          <w:rFonts w:ascii="Arial" w:hAnsi="Arial" w:cs="Arial"/>
-          <w:i/>
-        </w:rPr>
-      </w:pPr>
-      <w:proofErr w:type="spellStart"/>
-      <w:r>
-        <w:rPr>
-          <w:rFonts w:ascii="Arial" w:hAnsi="Arial" w:cs="Arial"/>
-          <w:i/>
-        </w:rPr>
-        <w:t>signal</w:t>
-      </w:r>
-      <w:proofErr w:type="spellEnd"/>
-      <w:r>
-        <w:rPr>
-          <w:rFonts w:ascii="Arial" w:hAnsi="Arial" w:cs="Arial"/>
-          <w:i/>
-        </w:rPr>
-        <w:t xml:space="preserve"> RAM: </w:t>
-      </w:r>
-      <w:proofErr w:type="spellStart"/>
-      <w:r>
-        <w:rPr>
-          <w:rFonts w:ascii="Arial" w:hAnsi="Arial" w:cs="Arial"/>
-          <w:i/>
-        </w:rPr>
-        <w:t>ram_type</w:t>
-      </w:r>
-      <w:proofErr w:type="spellEnd"/>
-      <w:r>
-        <w:rPr>
-          <w:rFonts w:ascii="Arial" w:hAnsi="Arial" w:cs="Arial"/>
-          <w:i/>
-        </w:rPr>
-        <w:t xml:space="preserve"> := (0 =&gt; </w:t>
-      </w:r>
-      <w:proofErr w:type="spellStart"/>
-      <w:r>
-        <w:rPr>
-          <w:rFonts w:ascii="Arial" w:hAnsi="Arial" w:cs="Arial"/>
-          <w:i/>
-        </w:rPr>
-        <w:t>std_logic_vector</w:t>
-      </w:r>
-      <w:proofErr w:type="spellEnd"/>
-      <w:r>
-        <w:rPr>
-          <w:rFonts w:ascii="Arial" w:hAnsi="Arial" w:cs="Arial"/>
-          <w:i/>
-        </w:rPr>
-        <w:t>(</w:t>
-      </w:r>
-      <w:proofErr w:type="spellStart"/>
-      <w:r>
-        <w:rPr>
-          <w:rFonts w:ascii="Arial" w:hAnsi="Arial" w:cs="Arial"/>
-          <w:i/>
-        </w:rPr>
-        <w:t>to_unsigned</w:t>
-      </w:r>
-      <w:proofErr w:type="spellEnd"/>
-      <w:r>
-        <w:rPr>
-          <w:rFonts w:ascii="Arial" w:hAnsi="Arial" w:cs="Arial"/>
-          <w:i/>
-        </w:rPr>
-        <w:t xml:space="preserve">( 255 , 8)), 1 =&gt; </w:t>
-      </w:r>
-      <w:proofErr w:type="spellStart"/>
-      <w:r>
-        <w:rPr>
-          <w:rFonts w:ascii="Arial" w:hAnsi="Arial" w:cs="Arial"/>
-          <w:i/>
-        </w:rPr>
-        <w:t>std_logic_vector</w:t>
-      </w:r>
-      <w:proofErr w:type="spellEnd"/>
-      <w:r>
-        <w:rPr>
-          <w:rFonts w:ascii="Arial" w:hAnsi="Arial" w:cs="Arial"/>
-          <w:i/>
-        </w:rPr>
-        <w:t>(</w:t>
-      </w:r>
-      <w:proofErr w:type="spellStart"/>
-      <w:r>
-        <w:rPr>
-          <w:rFonts w:ascii="Arial" w:hAnsi="Arial" w:cs="Arial"/>
-          <w:i/>
-        </w:rPr>
-        <w:t>to_unsigned</w:t>
-      </w:r>
-      <w:proofErr w:type="spellEnd"/>
-      <w:r>
-        <w:rPr>
-          <w:rFonts w:ascii="Arial" w:hAnsi="Arial" w:cs="Arial"/>
-          <w:i/>
-        </w:rPr>
-        <w:t xml:space="preserve">( 223 , 8)), 2 =&gt; </w:t>
-      </w:r>
-      <w:proofErr w:type="spellStart"/>
-      <w:r>
-        <w:rPr>
-          <w:rFonts w:ascii="Arial" w:hAnsi="Arial" w:cs="Arial"/>
-          <w:i/>
-        </w:rPr>
-        <w:t>std_logic_vector</w:t>
-      </w:r>
-      <w:proofErr w:type="spellEnd"/>
-      <w:r>
-        <w:rPr>
-          <w:rFonts w:ascii="Arial" w:hAnsi="Arial" w:cs="Arial"/>
-          <w:i/>
-        </w:rPr>
-        <w:t>(</w:t>
-      </w:r>
-      <w:proofErr w:type="spellStart"/>
-      <w:r>
-        <w:rPr>
-          <w:rFonts w:ascii="Arial" w:hAnsi="Arial" w:cs="Arial"/>
-          <w:i/>
-        </w:rPr>
-        <w:t>to_unsigned</w:t>
-      </w:r>
-      <w:proofErr w:type="spellEnd"/>
-      <w:r>
-        <w:rPr>
-          <w:rFonts w:ascii="Arial" w:hAnsi="Arial" w:cs="Arial"/>
-          <w:i/>
-        </w:rPr>
-        <w:t xml:space="preserve">( 93 , 8)), 3 =&gt; </w:t>
-      </w:r>
-      <w:proofErr w:type="spellStart"/>
-      <w:r>
-        <w:rPr>
-          <w:rFonts w:ascii="Arial" w:hAnsi="Arial" w:cs="Arial"/>
-          <w:i/>
-        </w:rPr>
-        <w:t>std_logic_vector</w:t>
-      </w:r>
-      <w:proofErr w:type="spellEnd"/>
-      <w:r>
-        <w:rPr>
-          <w:rFonts w:ascii="Arial" w:hAnsi="Arial" w:cs="Arial"/>
-          <w:i/>
-        </w:rPr>
-        <w:t>(</w:t>
-      </w:r>
-      <w:proofErr w:type="spellStart"/>
-      <w:r>
-        <w:rPr>
-          <w:rFonts w:ascii="Arial" w:hAnsi="Arial" w:cs="Arial"/>
-          <w:i/>
-        </w:rPr>
-        <w:t>to_unsigned</w:t>
-      </w:r>
-      <w:proofErr w:type="spellEnd"/>
-      <w:r>
-        <w:rPr>
-          <w:rFonts w:ascii="Arial" w:hAnsi="Arial" w:cs="Arial"/>
-          <w:i/>
-        </w:rPr>
-        <w:t xml:space="preserve">( 223 , 8)), 4 =&gt; </w:t>
-      </w:r>
-      <w:proofErr w:type="spellStart"/>
-      <w:r>
-        <w:rPr>
-          <w:rFonts w:ascii="Arial" w:hAnsi="Arial" w:cs="Arial"/>
-          <w:i/>
-        </w:rPr>
-        <w:t>std_logic_vector</w:t>
-      </w:r>
-      <w:proofErr w:type="spellEnd"/>
-      <w:r>
-        <w:rPr>
-          <w:rFonts w:ascii="Arial" w:hAnsi="Arial" w:cs="Arial"/>
-          <w:i/>
-        </w:rPr>
-        <w:t>(</w:t>
-      </w:r>
-      <w:proofErr w:type="spellStart"/>
-      <w:r>
-        <w:rPr>
-          <w:rFonts w:ascii="Arial" w:hAnsi="Arial" w:cs="Arial"/>
-          <w:i/>
-        </w:rPr>
-        <w:t>to_unsigned</w:t>
-      </w:r>
-      <w:proofErr w:type="spellEnd"/>
-      <w:r>
-        <w:rPr>
-          <w:rFonts w:ascii="Arial" w:hAnsi="Arial" w:cs="Arial"/>
-          <w:i/>
-        </w:rPr>
-        <w:t>( 93 , 8))</w:t>
-      </w:r>
-      <w:r>
-        <w:rPr>
-          <w:rFonts w:ascii="Arial" w:hAnsi="Arial" w:cs="Arial"/>
-          <w:i/>
-        </w:rPr>
-        <w:t xml:space="preserve"> </w:t>
-      </w:r>
-      <w:r>
-        <w:rPr>
-          <w:rFonts w:ascii="Arial" w:hAnsi="Arial" w:cs="Arial"/>
-          <w:i/>
-        </w:rPr>
-        <w:t>,</w:t>
-      </w:r>
-      <w:r>
-        <w:rPr>
-          <w:rFonts w:ascii="Arial" w:hAnsi="Arial" w:cs="Arial"/>
-          <w:i/>
-        </w:rPr>
-        <w:t>5</w:t>
-      </w:r>
-      <w:r>
-        <w:rPr>
-          <w:rFonts w:ascii="Arial" w:hAnsi="Arial" w:cs="Arial"/>
-          <w:i/>
-        </w:rPr>
-        <w:t xml:space="preserve"> =&gt; </w:t>
-      </w:r>
-      <w:proofErr w:type="spellStart"/>
-      <w:r>
-        <w:rPr>
-          <w:rFonts w:ascii="Arial" w:hAnsi="Arial" w:cs="Arial"/>
-          <w:i/>
-        </w:rPr>
-        <w:t>std_logic_vector</w:t>
-      </w:r>
-      <w:proofErr w:type="spellEnd"/>
-      <w:r>
-        <w:rPr>
-          <w:rFonts w:ascii="Arial" w:hAnsi="Arial" w:cs="Arial"/>
-          <w:i/>
-        </w:rPr>
-        <w:t>(</w:t>
-      </w:r>
-      <w:proofErr w:type="spellStart"/>
-      <w:r>
-        <w:rPr>
-          <w:rFonts w:ascii="Arial" w:hAnsi="Arial" w:cs="Arial"/>
-          <w:i/>
-        </w:rPr>
-        <w:t>to_unsigned</w:t>
-      </w:r>
-      <w:proofErr w:type="spellEnd"/>
-      <w:r>
-        <w:rPr>
-          <w:rFonts w:ascii="Arial" w:hAnsi="Arial" w:cs="Arial"/>
-          <w:i/>
-        </w:rPr>
-        <w:t>( 223 , 8)),</w:t>
-      </w:r>
-      <w:r>
-        <w:rPr>
-          <w:rFonts w:ascii="Arial" w:hAnsi="Arial" w:cs="Arial"/>
-          <w:i/>
-        </w:rPr>
-        <w:t xml:space="preserve"> </w:t>
-      </w:r>
-      <w:r>
-        <w:rPr>
-          <w:rFonts w:ascii="Arial" w:hAnsi="Arial" w:cs="Arial"/>
-          <w:i/>
-        </w:rPr>
-        <w:t xml:space="preserve">6 =&gt; </w:t>
-      </w:r>
-      <w:proofErr w:type="spellStart"/>
-      <w:r>
-        <w:rPr>
-          <w:rFonts w:ascii="Arial" w:hAnsi="Arial" w:cs="Arial"/>
-          <w:i/>
-        </w:rPr>
-        <w:t>std_logic_vector</w:t>
-      </w:r>
-      <w:proofErr w:type="spellEnd"/>
-      <w:r>
-        <w:rPr>
-          <w:rFonts w:ascii="Arial" w:hAnsi="Arial" w:cs="Arial"/>
-          <w:i/>
-        </w:rPr>
-        <w:t>(</w:t>
-      </w:r>
-      <w:proofErr w:type="spellStart"/>
-      <w:r>
-        <w:rPr>
-          <w:rFonts w:ascii="Arial" w:hAnsi="Arial" w:cs="Arial"/>
-          <w:i/>
-        </w:rPr>
-        <w:t>to_unsigned</w:t>
-      </w:r>
-      <w:proofErr w:type="spellEnd"/>
-      <w:r>
-        <w:rPr>
-          <w:rFonts w:ascii="Arial" w:hAnsi="Arial" w:cs="Arial"/>
-          <w:i/>
-        </w:rPr>
-        <w:t>( 93 , 8)),</w:t>
-      </w:r>
-      <w:r>
-        <w:rPr>
-          <w:rFonts w:ascii="Arial" w:hAnsi="Arial" w:cs="Arial"/>
-          <w:i/>
-        </w:rPr>
-        <w:t xml:space="preserve"> 7 =&gt; </w:t>
-      </w:r>
-      <w:proofErr w:type="spellStart"/>
-      <w:r>
-        <w:rPr>
-          <w:rFonts w:ascii="Arial" w:hAnsi="Arial" w:cs="Arial"/>
-          <w:i/>
-        </w:rPr>
-        <w:t>std_logic_vector</w:t>
-      </w:r>
-      <w:proofErr w:type="spellEnd"/>
-      <w:r>
-        <w:rPr>
-          <w:rFonts w:ascii="Arial" w:hAnsi="Arial" w:cs="Arial"/>
-          <w:i/>
-        </w:rPr>
-        <w:t>(</w:t>
-      </w:r>
-      <w:proofErr w:type="spellStart"/>
-      <w:r>
-        <w:rPr>
-          <w:rFonts w:ascii="Arial" w:hAnsi="Arial" w:cs="Arial"/>
-          <w:i/>
-        </w:rPr>
-        <w:t>to_unsigned</w:t>
-      </w:r>
-      <w:proofErr w:type="spellEnd"/>
-      <w:r>
-        <w:rPr>
-          <w:rFonts w:ascii="Arial" w:hAnsi="Arial" w:cs="Arial"/>
-          <w:i/>
-        </w:rPr>
-        <w:t xml:space="preserve">( 93 , 8)), 8 =&gt; </w:t>
-      </w:r>
-      <w:proofErr w:type="spellStart"/>
-      <w:r>
-        <w:rPr>
-          <w:rFonts w:ascii="Arial" w:hAnsi="Arial" w:cs="Arial"/>
-          <w:i/>
-        </w:rPr>
-        <w:t>std_logic_vector</w:t>
-      </w:r>
-      <w:proofErr w:type="spellEnd"/>
-      <w:r>
-        <w:rPr>
-          <w:rFonts w:ascii="Arial" w:hAnsi="Arial" w:cs="Arial"/>
-          <w:i/>
-        </w:rPr>
-        <w:t>(</w:t>
-      </w:r>
-      <w:proofErr w:type="spellStart"/>
-      <w:r>
-        <w:rPr>
-          <w:rFonts w:ascii="Arial" w:hAnsi="Arial" w:cs="Arial"/>
-          <w:i/>
-        </w:rPr>
-        <w:t>to_unsigned</w:t>
-      </w:r>
-      <w:proofErr w:type="spellEnd"/>
-      <w:r>
-        <w:rPr>
-          <w:rFonts w:ascii="Arial" w:hAnsi="Arial" w:cs="Arial"/>
-          <w:i/>
-        </w:rPr>
-        <w:t xml:space="preserve">( 223 , 8)),  9 =&gt; </w:t>
-      </w:r>
-      <w:proofErr w:type="spellStart"/>
-      <w:r>
-        <w:rPr>
-          <w:rFonts w:ascii="Arial" w:hAnsi="Arial" w:cs="Arial"/>
-          <w:i/>
-        </w:rPr>
-        <w:t>std_logic_vector</w:t>
-      </w:r>
-      <w:proofErr w:type="spellEnd"/>
-      <w:r>
-        <w:rPr>
-          <w:rFonts w:ascii="Arial" w:hAnsi="Arial" w:cs="Arial"/>
-          <w:i/>
-        </w:rPr>
-        <w:t>(</w:t>
-      </w:r>
-      <w:proofErr w:type="spellStart"/>
-      <w:r>
-        <w:rPr>
-          <w:rFonts w:ascii="Arial" w:hAnsi="Arial" w:cs="Arial"/>
-          <w:i/>
-        </w:rPr>
-        <w:t>to_unsigned</w:t>
-      </w:r>
-      <w:proofErr w:type="spellEnd"/>
-      <w:r>
-        <w:rPr>
-          <w:rFonts w:ascii="Arial" w:hAnsi="Arial" w:cs="Arial"/>
-          <w:i/>
-        </w:rPr>
-        <w:t xml:space="preserve">( 223 , 8)), 10 =&gt; </w:t>
-      </w:r>
-      <w:proofErr w:type="spellStart"/>
-      <w:r>
-        <w:rPr>
-          <w:rFonts w:ascii="Arial" w:hAnsi="Arial" w:cs="Arial"/>
-          <w:i/>
-        </w:rPr>
-        <w:t>std_logic_vector</w:t>
-      </w:r>
-      <w:proofErr w:type="spellEnd"/>
-      <w:r>
-        <w:rPr>
-          <w:rFonts w:ascii="Arial" w:hAnsi="Arial" w:cs="Arial"/>
-          <w:i/>
-        </w:rPr>
-        <w:t>(</w:t>
-      </w:r>
-      <w:proofErr w:type="spellStart"/>
-      <w:r>
-        <w:rPr>
-          <w:rFonts w:ascii="Arial" w:hAnsi="Arial" w:cs="Arial"/>
-          <w:i/>
-        </w:rPr>
-        <w:t>to_unsigned</w:t>
-      </w:r>
-      <w:proofErr w:type="spellEnd"/>
-      <w:r>
-        <w:rPr>
-          <w:rFonts w:ascii="Arial" w:hAnsi="Arial" w:cs="Arial"/>
-          <w:i/>
-        </w:rPr>
-        <w:t xml:space="preserve">( 93 , 8)), 11 =&gt; </w:t>
-      </w:r>
-      <w:proofErr w:type="spellStart"/>
-      <w:r>
-        <w:rPr>
-          <w:rFonts w:ascii="Arial" w:hAnsi="Arial" w:cs="Arial"/>
-          <w:i/>
-        </w:rPr>
-        <w:t>std_logic_vector</w:t>
-      </w:r>
-      <w:proofErr w:type="spellEnd"/>
-      <w:r>
-        <w:rPr>
-          <w:rFonts w:ascii="Arial" w:hAnsi="Arial" w:cs="Arial"/>
-          <w:i/>
-        </w:rPr>
-        <w:t>(</w:t>
-      </w:r>
-      <w:proofErr w:type="spellStart"/>
-      <w:r>
-        <w:rPr>
-          <w:rFonts w:ascii="Arial" w:hAnsi="Arial" w:cs="Arial"/>
-          <w:i/>
-        </w:rPr>
-        <w:t>to_unsigned</w:t>
-      </w:r>
-      <w:proofErr w:type="spellEnd"/>
-      <w:r>
-        <w:rPr>
-          <w:rFonts w:ascii="Arial" w:hAnsi="Arial" w:cs="Arial"/>
-          <w:i/>
-        </w:rPr>
-        <w:t xml:space="preserve">( 223 , 8)), 12 =&gt; </w:t>
-      </w:r>
-      <w:proofErr w:type="spellStart"/>
-      <w:r>
-        <w:rPr>
-          <w:rFonts w:ascii="Arial" w:hAnsi="Arial" w:cs="Arial"/>
-          <w:i/>
-        </w:rPr>
-        <w:t>std_logic_vector</w:t>
-      </w:r>
-      <w:proofErr w:type="spellEnd"/>
-      <w:r>
-        <w:rPr>
-          <w:rFonts w:ascii="Arial" w:hAnsi="Arial" w:cs="Arial"/>
-          <w:i/>
-        </w:rPr>
-        <w:t>(</w:t>
-      </w:r>
-      <w:proofErr w:type="spellStart"/>
-      <w:r>
-        <w:rPr>
-          <w:rFonts w:ascii="Arial" w:hAnsi="Arial" w:cs="Arial"/>
-          <w:i/>
-        </w:rPr>
-        <w:t>to_unsigned</w:t>
-      </w:r>
-      <w:proofErr w:type="spellEnd"/>
-      <w:r>
-        <w:rPr>
-          <w:rFonts w:ascii="Arial" w:hAnsi="Arial" w:cs="Arial"/>
-          <w:i/>
-        </w:rPr>
-        <w:t xml:space="preserve">( 93 , 8)), 13 =&gt; </w:t>
-      </w:r>
-      <w:proofErr w:type="spellStart"/>
-      <w:r>
-        <w:rPr>
-          <w:rFonts w:ascii="Arial" w:hAnsi="Arial" w:cs="Arial"/>
-          <w:i/>
-        </w:rPr>
-        <w:t>std_logic_vector</w:t>
-      </w:r>
-      <w:proofErr w:type="spellEnd"/>
-      <w:r>
-        <w:rPr>
-          <w:rFonts w:ascii="Arial" w:hAnsi="Arial" w:cs="Arial"/>
-          <w:i/>
-        </w:rPr>
-        <w:t>(</w:t>
-      </w:r>
-      <w:proofErr w:type="spellStart"/>
-      <w:r>
-        <w:rPr>
-          <w:rFonts w:ascii="Arial" w:hAnsi="Arial" w:cs="Arial"/>
-          <w:i/>
-        </w:rPr>
-        <w:t>to_unsigned</w:t>
-      </w:r>
-      <w:proofErr w:type="spellEnd"/>
-      <w:r>
-        <w:rPr>
-          <w:rFonts w:ascii="Arial" w:hAnsi="Arial" w:cs="Arial"/>
-          <w:i/>
-        </w:rPr>
-        <w:t xml:space="preserve">( 223 , 8)), 14 =&gt; </w:t>
-      </w:r>
-      <w:proofErr w:type="spellStart"/>
-      <w:r>
-        <w:rPr>
-          <w:rFonts w:ascii="Arial" w:hAnsi="Arial" w:cs="Arial"/>
-          <w:i/>
-        </w:rPr>
-        <w:t>std_logic_vector</w:t>
-      </w:r>
-      <w:proofErr w:type="spellEnd"/>
-      <w:r>
-        <w:rPr>
-          <w:rFonts w:ascii="Arial" w:hAnsi="Arial" w:cs="Arial"/>
-          <w:i/>
-        </w:rPr>
-        <w:t>(</w:t>
-      </w:r>
-      <w:proofErr w:type="spellStart"/>
-      <w:r>
-        <w:rPr>
-          <w:rFonts w:ascii="Arial" w:hAnsi="Arial" w:cs="Arial"/>
-          <w:i/>
-        </w:rPr>
-        <w:t>to_unsigned</w:t>
-      </w:r>
-      <w:proofErr w:type="spellEnd"/>
-      <w:r>
-        <w:rPr>
-          <w:rFonts w:ascii="Arial" w:hAnsi="Arial" w:cs="Arial"/>
-          <w:i/>
-        </w:rPr>
-        <w:t xml:space="preserve">( 93 , 8)), 15 =&gt; </w:t>
-      </w:r>
-      <w:proofErr w:type="spellStart"/>
-      <w:r>
-        <w:rPr>
-          <w:rFonts w:ascii="Arial" w:hAnsi="Arial" w:cs="Arial"/>
-          <w:i/>
-        </w:rPr>
-        <w:t>std_logic_vector</w:t>
-      </w:r>
-      <w:proofErr w:type="spellEnd"/>
-      <w:r>
-        <w:rPr>
-          <w:rFonts w:ascii="Arial" w:hAnsi="Arial" w:cs="Arial"/>
-          <w:i/>
-        </w:rPr>
-        <w:t>(</w:t>
-      </w:r>
-      <w:proofErr w:type="spellStart"/>
-      <w:r>
-        <w:rPr>
-          <w:rFonts w:ascii="Arial" w:hAnsi="Arial" w:cs="Arial"/>
-          <w:i/>
-        </w:rPr>
-        <w:t>to_unsigned</w:t>
-      </w:r>
-      <w:proofErr w:type="spellEnd"/>
-      <w:r>
-        <w:rPr>
-          <w:rFonts w:ascii="Arial" w:hAnsi="Arial" w:cs="Arial"/>
-          <w:i/>
-        </w:rPr>
-        <w:t xml:space="preserve">( 80 , 8)), 16 =&gt; </w:t>
-      </w:r>
-      <w:proofErr w:type="spellStart"/>
-      <w:r>
-        <w:rPr>
-          <w:rFonts w:ascii="Arial" w:hAnsi="Arial" w:cs="Arial"/>
-          <w:i/>
-        </w:rPr>
-        <w:t>std_logic_vector</w:t>
-      </w:r>
-      <w:proofErr w:type="spellEnd"/>
-      <w:r>
-        <w:rPr>
-          <w:rFonts w:ascii="Arial" w:hAnsi="Arial" w:cs="Arial"/>
-          <w:i/>
-        </w:rPr>
-        <w:t>(</w:t>
-      </w:r>
-      <w:proofErr w:type="spellStart"/>
-      <w:r>
-        <w:rPr>
-          <w:rFonts w:ascii="Arial" w:hAnsi="Arial" w:cs="Arial"/>
-          <w:i/>
-        </w:rPr>
-        <w:t>to_unsigned</w:t>
-      </w:r>
-      <w:proofErr w:type="spellEnd"/>
-      <w:r>
-        <w:rPr>
-          <w:rFonts w:ascii="Arial" w:hAnsi="Arial" w:cs="Arial"/>
-          <w:i/>
-        </w:rPr>
-        <w:t xml:space="preserve">( 245 , 8)), 17 =&gt; </w:t>
-      </w:r>
-      <w:proofErr w:type="spellStart"/>
-      <w:r>
-        <w:rPr>
-          <w:rFonts w:ascii="Arial" w:hAnsi="Arial" w:cs="Arial"/>
-          <w:i/>
-        </w:rPr>
-        <w:t>std_logic_vector</w:t>
-      </w:r>
-      <w:proofErr w:type="spellEnd"/>
-      <w:r>
-        <w:rPr>
-          <w:rFonts w:ascii="Arial" w:hAnsi="Arial" w:cs="Arial"/>
-          <w:i/>
-        </w:rPr>
-        <w:t>(</w:t>
-      </w:r>
-      <w:proofErr w:type="spellStart"/>
-      <w:r>
-        <w:rPr>
-          <w:rFonts w:ascii="Arial" w:hAnsi="Arial" w:cs="Arial"/>
-          <w:i/>
-        </w:rPr>
-        <w:t>to_unsigned</w:t>
-      </w:r>
-      <w:proofErr w:type="spellEnd"/>
-      <w:r>
-        <w:rPr>
-          <w:rFonts w:ascii="Arial" w:hAnsi="Arial" w:cs="Arial"/>
-          <w:i/>
-        </w:rPr>
-        <w:t xml:space="preserve">( 0 , 8)), 18 =&gt; </w:t>
-      </w:r>
-      <w:proofErr w:type="spellStart"/>
-      <w:r>
-        <w:rPr>
-          <w:rFonts w:ascii="Arial" w:hAnsi="Arial" w:cs="Arial"/>
-          <w:i/>
-        </w:rPr>
-        <w:t>std_logic_vector</w:t>
-      </w:r>
-      <w:proofErr w:type="spellEnd"/>
-      <w:r>
-        <w:rPr>
-          <w:rFonts w:ascii="Arial" w:hAnsi="Arial" w:cs="Arial"/>
-          <w:i/>
-        </w:rPr>
-        <w:t>(</w:t>
-      </w:r>
-      <w:proofErr w:type="spellStart"/>
-      <w:r>
-        <w:rPr>
-          <w:rFonts w:ascii="Arial" w:hAnsi="Arial" w:cs="Arial"/>
-          <w:i/>
-        </w:rPr>
-        <w:t>to_unsigned</w:t>
-      </w:r>
-      <w:proofErr w:type="spellEnd"/>
-      <w:r>
-        <w:rPr>
-          <w:rFonts w:ascii="Arial" w:hAnsi="Arial" w:cs="Arial"/>
-          <w:i/>
-        </w:rPr>
-        <w:t xml:space="preserve">( 0 , 8)),  </w:t>
-      </w:r>
-      <w:proofErr w:type="spellStart"/>
-      <w:r>
-        <w:rPr>
-          <w:rFonts w:ascii="Arial" w:hAnsi="Arial" w:cs="Arial"/>
-          <w:i/>
-        </w:rPr>
-        <w:t>others</w:t>
-      </w:r>
-      <w:proofErr w:type="spellEnd"/>
-      <w:r>
-        <w:rPr>
-          <w:rFonts w:ascii="Arial" w:hAnsi="Arial" w:cs="Arial"/>
-          <w:i/>
-        </w:rPr>
-        <w:t xml:space="preserve"> =&gt; (</w:t>
-      </w:r>
-      <w:proofErr w:type="spellStart"/>
-      <w:r>
-        <w:rPr>
-          <w:rFonts w:ascii="Arial" w:hAnsi="Arial" w:cs="Arial"/>
-          <w:i/>
-        </w:rPr>
-        <w:t>others</w:t>
-      </w:r>
-      <w:proofErr w:type="spellEnd"/>
-      <w:r>
-        <w:rPr>
-          <w:rFonts w:ascii="Arial" w:hAnsi="Arial" w:cs="Arial"/>
-          <w:i/>
-        </w:rPr>
-        <w:t xml:space="preserve"> =&gt;'0'));</w:t>
-      </w:r>
-    </w:p>
-    <w:p>
-      <w:pPr>
-        <w:rPr>
-          <w:rFonts w:ascii="Arial" w:hAnsi="Arial" w:cs="Arial"/>
-          <w:i/>
-        </w:rPr>
-      </w:pPr>
-      <w:proofErr w:type="spellStart"/>
-      <w:r>
-        <w:rPr>
-          <w:rFonts w:ascii="Arial" w:hAnsi="Arial" w:cs="Arial"/>
-          <w:i/>
-        </w:rPr>
-        <w:t>assert</w:t>
-      </w:r>
-      <w:proofErr w:type="spellEnd"/>
-      <w:r>
-        <w:rPr>
-          <w:rFonts w:ascii="Arial" w:hAnsi="Arial" w:cs="Arial"/>
-          <w:i/>
-        </w:rPr>
-        <w:t xml:space="preserve"> </w:t>
-      </w:r>
-      <w:proofErr w:type="gramStart"/>
-      <w:r>
-        <w:rPr>
-          <w:rFonts w:ascii="Arial" w:hAnsi="Arial" w:cs="Arial"/>
-          <w:i/>
-        </w:rPr>
-        <w:t>RAM(</w:t>
-      </w:r>
-      <w:proofErr w:type="gramEnd"/>
-      <w:r>
-        <w:rPr>
-          <w:rFonts w:ascii="Arial" w:hAnsi="Arial" w:cs="Arial"/>
-          <w:i/>
-        </w:rPr>
-        <w:t xml:space="preserve">19) = </w:t>
-      </w:r>
-      <w:proofErr w:type="spellStart"/>
-      <w:r>
-        <w:rPr>
-          <w:rFonts w:ascii="Arial" w:hAnsi="Arial" w:cs="Arial"/>
-          <w:i/>
-        </w:rPr>
-        <w:t>std_logic_vector</w:t>
-      </w:r>
-      <w:proofErr w:type="spellEnd"/>
-      <w:r>
-        <w:rPr>
-          <w:rFonts w:ascii="Arial" w:hAnsi="Arial" w:cs="Arial"/>
-          <w:i/>
-        </w:rPr>
-        <w:t>(</w:t>
-      </w:r>
-      <w:proofErr w:type="spellStart"/>
-      <w:r>
-        <w:rPr>
-          <w:rFonts w:ascii="Arial" w:hAnsi="Arial" w:cs="Arial"/>
-          <w:i/>
-        </w:rPr>
-        <w:t>to_unsigned</w:t>
-      </w:r>
-      <w:proofErr w:type="spellEnd"/>
-      <w:r>
-        <w:rPr>
-          <w:rFonts w:ascii="Arial" w:hAnsi="Arial" w:cs="Arial"/>
-          <w:i/>
-        </w:rPr>
-        <w:t>( 127 , 8)) report "</w:t>
-      </w:r>
-      <w:r>
-        <w:rPr>
-          <w:rFonts w:ascii="Arial" w:hAnsi="Arial" w:cs="Arial"/>
-          <w:i/>
-        </w:rPr>
-        <w:t>TEST FALLITO</w:t>
-      </w:r>
-      <w:r>
-        <w:rPr>
-          <w:rFonts w:ascii="Arial" w:hAnsi="Arial" w:cs="Arial"/>
-          <w:i/>
-        </w:rPr>
-        <w:t xml:space="preserve">" </w:t>
-      </w:r>
-      <w:proofErr w:type="spellStart"/>
-      <w:r>
-        <w:rPr>
-          <w:rFonts w:ascii="Arial" w:hAnsi="Arial" w:cs="Arial"/>
-          <w:i/>
-        </w:rPr>
-        <w:t>severity</w:t>
-      </w:r>
-      <w:proofErr w:type="spellEnd"/>
-      <w:r>
-        <w:rPr>
-          <w:rFonts w:ascii="Arial" w:hAnsi="Arial" w:cs="Arial"/>
-          <w:i/>
-        </w:rPr>
-        <w:t xml:space="preserve"> </w:t>
-      </w:r>
-      <w:proofErr w:type="spellStart"/>
-      <w:r>
-        <w:rPr>
-          <w:rFonts w:ascii="Arial" w:hAnsi="Arial" w:cs="Arial"/>
-          <w:i/>
-        </w:rPr>
-        <w:t>failure</w:t>
-      </w:r>
-      <w:proofErr w:type="spellEnd"/>
-      <w:r>
-        <w:rPr>
-          <w:rFonts w:ascii="Arial" w:hAnsi="Arial" w:cs="Arial"/>
-          <w:i/>
-        </w:rPr>
-        <w:t>;</w:t>
+          <w:lang w:val="en-US"/>
+        </w:rPr>
+        <w:t>" severity failure;</w:t>
       </w:r>
     </w:p>
     <w:sectPr>
@@ -5735,7 +4159,7 @@
 </file>
 
 <file path=word/endnotes.xml><?xml version="1.0" encoding="utf-8"?>
-<w:endnotes xmlns:wpc="http://schemas.microsoft.com/office/word/2010/wordprocessingCanvas" xmlns:cx="http://schemas.microsoft.com/office/drawing/2014/chartex" xmlns:cx1="http://schemas.microsoft.com/office/drawing/2015/9/8/chartex" xmlns:cx2="http://schemas.microsoft.com/office/drawing/2015/10/21/chartex" xmlns:cx3="http://schemas.microsoft.com/office/drawing/2016/5/9/chartex" xmlns:cx4="http://schemas.microsoft.com/office/drawing/2016/5/10/chartex" xmlns:cx5="http://schemas.microsoft.com/office/drawing/2016/5/11/chartex" xmlns:cx6="http://schemas.microsoft.com/office/drawing/2016/5/12/chartex" xmlns:cx7="http://schemas.microsoft.com/office/drawing/2016/5/13/chartex" xmlns:cx8="http://schemas.microsoft.com/office/drawing/2016/5/14/chartex" xmlns:mc="http://schemas.openxmlformats.org/markup-compatibility/2006" xmlns:aink="http://schemas.microsoft.com/office/drawing/2016/ink" xmlns:am3d="http://schemas.microsoft.com/office/drawing/2017/model3d" xmlns:o="urn:schemas-microsoft-com:office:office" xmlns:r="http://schemas.openxmlformats.org/officeDocument/2006/relationships" xmlns:m="http://schemas.openxmlformats.org/officeDocument/2006/math" xmlns:v="urn:schemas-microsoft-com:vml" xmlns:wp14="http://schemas.microsoft.com/office/word/2010/wordprocessingDrawing" xmlns:wp="http://schemas.openxmlformats.org/drawingml/2006/wordprocessingDrawing" xmlns:w10="urn:schemas-microsoft-com:office:word" xmlns:w="http://schemas.openxmlformats.org/wordprocessingml/2006/main" xmlns:w14="http://schemas.microsoft.com/office/word/2010/wordml" xmlns:w15="http://schemas.microsoft.com/office/word/2012/wordml" xmlns:w16cid="http://schemas.microsoft.com/office/word/2016/wordml/cid" xmlns:w16se="http://schemas.microsoft.com/office/word/2015/wordml/symex" xmlns:wpg="http://schemas.microsoft.com/office/word/2010/wordprocessingGroup" xmlns:wpi="http://schemas.microsoft.com/office/word/2010/wordprocessingInk" xmlns:wne="http://schemas.microsoft.com/office/word/2006/wordml" xmlns:wps="http://schemas.microsoft.com/office/word/2010/wordprocessingShape" mc:Ignorable="w14 w15 w16se w16cid wp14">
+<w:endnotes xmlns:wpc="http://schemas.microsoft.com/office/word/2010/wordprocessingCanvas" xmlns:cx="http://schemas.microsoft.com/office/drawing/2014/chartex" xmlns:cx1="http://schemas.microsoft.com/office/drawing/2015/9/8/chartex" xmlns:cx2="http://schemas.microsoft.com/office/drawing/2015/10/21/chartex" xmlns:cx3="http://schemas.microsoft.com/office/drawing/2016/5/9/chartex" xmlns:cx4="http://schemas.microsoft.com/office/drawing/2016/5/10/chartex" xmlns:cx5="http://schemas.microsoft.com/office/drawing/2016/5/11/chartex" xmlns:cx6="http://schemas.microsoft.com/office/drawing/2016/5/12/chartex" xmlns:cx7="http://schemas.microsoft.com/office/drawing/2016/5/13/chartex" xmlns:cx8="http://schemas.microsoft.com/office/drawing/2016/5/14/chartex" xmlns:mc="http://schemas.openxmlformats.org/markup-compatibility/2006" xmlns:aink="http://schemas.microsoft.com/office/drawing/2016/ink" xmlns:am3d="http://schemas.microsoft.com/office/drawing/2017/model3d" xmlns:o="urn:schemas-microsoft-com:office:office" xmlns:r="http://schemas.openxmlformats.org/officeDocument/2006/relationships" xmlns:m="http://schemas.openxmlformats.org/officeDocument/2006/math" xmlns:v="urn:schemas-microsoft-com:vml" xmlns:wp14="http://schemas.microsoft.com/office/word/2010/wordprocessingDrawing" xmlns:wp="http://schemas.openxmlformats.org/drawingml/2006/wordprocessingDrawing" xmlns:w10="urn:schemas-microsoft-com:office:word" xmlns:w="http://schemas.openxmlformats.org/wordprocessingml/2006/main" xmlns:w14="http://schemas.microsoft.com/office/word/2010/wordml" xmlns:w15="http://schemas.microsoft.com/office/word/2012/wordml" xmlns:w16cex="http://schemas.microsoft.com/office/word/2018/wordml/cex" xmlns:w16cid="http://schemas.microsoft.com/office/word/2016/wordml/cid" xmlns:w16="http://schemas.microsoft.com/office/word/2018/wordml" xmlns:w16se="http://schemas.microsoft.com/office/word/2015/wordml/symex" xmlns:wpg="http://schemas.microsoft.com/office/word/2010/wordprocessingGroup" xmlns:wpi="http://schemas.microsoft.com/office/word/2010/wordprocessingInk" xmlns:wne="http://schemas.microsoft.com/office/word/2006/wordml" xmlns:wps="http://schemas.microsoft.com/office/word/2010/wordprocessingShape" mc:Ignorable="w14 w15 w16se w16cid w16 w16cex wp14">
   <w:endnote w:type="separator" w:id="-1">
     <w:p>
       <w:pPr>
@@ -5760,7 +4184,7 @@
 </file>
 
 <file path=word/footer1.xml><?xml version="1.0" encoding="utf-8"?>
-<w:ftr xmlns:wpc="http://schemas.microsoft.com/office/word/2010/wordprocessingCanvas" xmlns:cx="http://schemas.microsoft.com/office/drawing/2014/chartex" xmlns:cx1="http://schemas.microsoft.com/office/drawing/2015/9/8/chartex" xmlns:cx2="http://schemas.microsoft.com/office/drawing/2015/10/21/chartex" xmlns:cx3="http://schemas.microsoft.com/office/drawing/2016/5/9/chartex" xmlns:cx4="http://schemas.microsoft.com/office/drawing/2016/5/10/chartex" xmlns:cx5="http://schemas.microsoft.com/office/drawing/2016/5/11/chartex" xmlns:cx6="http://schemas.microsoft.com/office/drawing/2016/5/12/chartex" xmlns:cx7="http://schemas.microsoft.com/office/drawing/2016/5/13/chartex" xmlns:cx8="http://schemas.microsoft.com/office/drawing/2016/5/14/chartex" xmlns:mc="http://schemas.openxmlformats.org/markup-compatibility/2006" xmlns:aink="http://schemas.microsoft.com/office/drawing/2016/ink" xmlns:am3d="http://schemas.microsoft.com/office/drawing/2017/model3d" xmlns:o="urn:schemas-microsoft-com:office:office" xmlns:r="http://schemas.openxmlformats.org/officeDocument/2006/relationships" xmlns:m="http://schemas.openxmlformats.org/officeDocument/2006/math" xmlns:v="urn:schemas-microsoft-com:vml" xmlns:wp14="http://schemas.microsoft.com/office/word/2010/wordprocessingDrawing" xmlns:wp="http://schemas.openxmlformats.org/drawingml/2006/wordprocessingDrawing" xmlns:w10="urn:schemas-microsoft-com:office:word" xmlns:w="http://schemas.openxmlformats.org/wordprocessingml/2006/main" xmlns:w14="http://schemas.microsoft.com/office/word/2010/wordml" xmlns:w15="http://schemas.microsoft.com/office/word/2012/wordml" xmlns:w16cid="http://schemas.microsoft.com/office/word/2016/wordml/cid" xmlns:w16se="http://schemas.microsoft.com/office/word/2015/wordml/symex" xmlns:wpg="http://schemas.microsoft.com/office/word/2010/wordprocessingGroup" xmlns:wpi="http://schemas.microsoft.com/office/word/2010/wordprocessingInk" xmlns:wne="http://schemas.microsoft.com/office/word/2006/wordml" xmlns:wps="http://schemas.microsoft.com/office/word/2010/wordprocessingShape" mc:Ignorable="w14 w15 w16se w16cid wp14">
+<w:ftr xmlns:wpc="http://schemas.microsoft.com/office/word/2010/wordprocessingCanvas" xmlns:cx="http://schemas.microsoft.com/office/drawing/2014/chartex" xmlns:cx1="http://schemas.microsoft.com/office/drawing/2015/9/8/chartex" xmlns:cx2="http://schemas.microsoft.com/office/drawing/2015/10/21/chartex" xmlns:cx3="http://schemas.microsoft.com/office/drawing/2016/5/9/chartex" xmlns:cx4="http://schemas.microsoft.com/office/drawing/2016/5/10/chartex" xmlns:cx5="http://schemas.microsoft.com/office/drawing/2016/5/11/chartex" xmlns:cx6="http://schemas.microsoft.com/office/drawing/2016/5/12/chartex" xmlns:cx7="http://schemas.microsoft.com/office/drawing/2016/5/13/chartex" xmlns:cx8="http://schemas.microsoft.com/office/drawing/2016/5/14/chartex" xmlns:mc="http://schemas.openxmlformats.org/markup-compatibility/2006" xmlns:aink="http://schemas.microsoft.com/office/drawing/2016/ink" xmlns:am3d="http://schemas.microsoft.com/office/drawing/2017/model3d" xmlns:o="urn:schemas-microsoft-com:office:office" xmlns:r="http://schemas.openxmlformats.org/officeDocument/2006/relationships" xmlns:m="http://schemas.openxmlformats.org/officeDocument/2006/math" xmlns:v="urn:schemas-microsoft-com:vml" xmlns:wp14="http://schemas.microsoft.com/office/word/2010/wordprocessingDrawing" xmlns:wp="http://schemas.openxmlformats.org/drawingml/2006/wordprocessingDrawing" xmlns:w10="urn:schemas-microsoft-com:office:word" xmlns:w="http://schemas.openxmlformats.org/wordprocessingml/2006/main" xmlns:w14="http://schemas.microsoft.com/office/word/2010/wordml" xmlns:w15="http://schemas.microsoft.com/office/word/2012/wordml" xmlns:w16cex="http://schemas.microsoft.com/office/word/2018/wordml/cex" xmlns:w16cid="http://schemas.microsoft.com/office/word/2016/wordml/cid" xmlns:w16="http://schemas.microsoft.com/office/word/2018/wordml" xmlns:w16se="http://schemas.microsoft.com/office/word/2015/wordml/symex" xmlns:wpg="http://schemas.microsoft.com/office/word/2010/wordprocessingGroup" xmlns:wpi="http://schemas.microsoft.com/office/word/2010/wordprocessingInk" xmlns:wne="http://schemas.microsoft.com/office/word/2006/wordml" xmlns:wps="http://schemas.microsoft.com/office/word/2010/wordprocessingShape" mc:Ignorable="w14 w15 w16se w16cid w16 w16cex wp14">
   <w:sdt>
     <w:sdtPr>
       <w:id w:val="-259374539"/>
@@ -5803,7 +4227,7 @@
 </file>
 
 <file path=word/footnotes.xml><?xml version="1.0" encoding="utf-8"?>
-<w:footnotes xmlns:wpc="http://schemas.microsoft.com/office/word/2010/wordprocessingCanvas" xmlns:cx="http://schemas.microsoft.com/office/drawing/2014/chartex" xmlns:cx1="http://schemas.microsoft.com/office/drawing/2015/9/8/chartex" xmlns:cx2="http://schemas.microsoft.com/office/drawing/2015/10/21/chartex" xmlns:cx3="http://schemas.microsoft.com/office/drawing/2016/5/9/chartex" xmlns:cx4="http://schemas.microsoft.com/office/drawing/2016/5/10/chartex" xmlns:cx5="http://schemas.microsoft.com/office/drawing/2016/5/11/chartex" xmlns:cx6="http://schemas.microsoft.com/office/drawing/2016/5/12/chartex" xmlns:cx7="http://schemas.microsoft.com/office/drawing/2016/5/13/chartex" xmlns:cx8="http://schemas.microsoft.com/office/drawing/2016/5/14/chartex" xmlns:mc="http://schemas.openxmlformats.org/markup-compatibility/2006" xmlns:aink="http://schemas.microsoft.com/office/drawing/2016/ink" xmlns:am3d="http://schemas.microsoft.com/office/drawing/2017/model3d" xmlns:o="urn:schemas-microsoft-com:office:office" xmlns:r="http://schemas.openxmlformats.org/officeDocument/2006/relationships" xmlns:m="http://schemas.openxmlformats.org/officeDocument/2006/math" xmlns:v="urn:schemas-microsoft-com:vml" xmlns:wp14="http://schemas.microsoft.com/office/word/2010/wordprocessingDrawing" xmlns:wp="http://schemas.openxmlformats.org/drawingml/2006/wordprocessingDrawing" xmlns:w10="urn:schemas-microsoft-com:office:word" xmlns:w="http://schemas.openxmlformats.org/wordprocessingml/2006/main" xmlns:w14="http://schemas.microsoft.com/office/word/2010/wordml" xmlns:w15="http://schemas.microsoft.com/office/word/2012/wordml" xmlns:w16cid="http://schemas.microsoft.com/office/word/2016/wordml/cid" xmlns:w16se="http://schemas.microsoft.com/office/word/2015/wordml/symex" xmlns:wpg="http://schemas.microsoft.com/office/word/2010/wordprocessingGroup" xmlns:wpi="http://schemas.microsoft.com/office/word/2010/wordprocessingInk" xmlns:wne="http://schemas.microsoft.com/office/word/2006/wordml" xmlns:wps="http://schemas.microsoft.com/office/word/2010/wordprocessingShape" mc:Ignorable="w14 w15 w16se w16cid wp14">
+<w:footnotes xmlns:wpc="http://schemas.microsoft.com/office/word/2010/wordprocessingCanvas" xmlns:cx="http://schemas.microsoft.com/office/drawing/2014/chartex" xmlns:cx1="http://schemas.microsoft.com/office/drawing/2015/9/8/chartex" xmlns:cx2="http://schemas.microsoft.com/office/drawing/2015/10/21/chartex" xmlns:cx3="http://schemas.microsoft.com/office/drawing/2016/5/9/chartex" xmlns:cx4="http://schemas.microsoft.com/office/drawing/2016/5/10/chartex" xmlns:cx5="http://schemas.microsoft.com/office/drawing/2016/5/11/chartex" xmlns:cx6="http://schemas.microsoft.com/office/drawing/2016/5/12/chartex" xmlns:cx7="http://schemas.microsoft.com/office/drawing/2016/5/13/chartex" xmlns:cx8="http://schemas.microsoft.com/office/drawing/2016/5/14/chartex" xmlns:mc="http://schemas.openxmlformats.org/markup-compatibility/2006" xmlns:aink="http://schemas.microsoft.com/office/drawing/2016/ink" xmlns:am3d="http://schemas.microsoft.com/office/drawing/2017/model3d" xmlns:o="urn:schemas-microsoft-com:office:office" xmlns:r="http://schemas.openxmlformats.org/officeDocument/2006/relationships" xmlns:m="http://schemas.openxmlformats.org/officeDocument/2006/math" xmlns:v="urn:schemas-microsoft-com:vml" xmlns:wp14="http://schemas.microsoft.com/office/word/2010/wordprocessingDrawing" xmlns:wp="http://schemas.openxmlformats.org/drawingml/2006/wordprocessingDrawing" xmlns:w10="urn:schemas-microsoft-com:office:word" xmlns:w="http://schemas.openxmlformats.org/wordprocessingml/2006/main" xmlns:w14="http://schemas.microsoft.com/office/word/2010/wordml" xmlns:w15="http://schemas.microsoft.com/office/word/2012/wordml" xmlns:w16cex="http://schemas.microsoft.com/office/word/2018/wordml/cex" xmlns:w16cid="http://schemas.microsoft.com/office/word/2016/wordml/cid" xmlns:w16="http://schemas.microsoft.com/office/word/2018/wordml" xmlns:w16se="http://schemas.microsoft.com/office/word/2015/wordml/symex" xmlns:wpg="http://schemas.microsoft.com/office/word/2010/wordprocessingGroup" xmlns:wpi="http://schemas.microsoft.com/office/word/2010/wordprocessingInk" xmlns:wne="http://schemas.microsoft.com/office/word/2006/wordml" xmlns:wps="http://schemas.microsoft.com/office/word/2010/wordprocessingShape" mc:Ignorable="w14 w15 w16se w16cid w16 w16cex wp14">
   <w:footnote w:type="separator" w:id="-1">
     <w:p>
       <w:pPr>
@@ -5828,7 +4252,7 @@
 </file>
 
 <file path=word/numbering.xml><?xml version="1.0" encoding="utf-8"?>
-<w:numbering xmlns:wpc="http://schemas.microsoft.com/office/word/2010/wordprocessingCanvas" xmlns:cx="http://schemas.microsoft.com/office/drawing/2014/chartex" xmlns:cx1="http://schemas.microsoft.com/office/drawing/2015/9/8/chartex" xmlns:cx2="http://schemas.microsoft.com/office/drawing/2015/10/21/chartex" xmlns:cx3="http://schemas.microsoft.com/office/drawing/2016/5/9/chartex" xmlns:cx4="http://schemas.microsoft.com/office/drawing/2016/5/10/chartex" xmlns:cx5="http://schemas.microsoft.com/office/drawing/2016/5/11/chartex" xmlns:cx6="http://schemas.microsoft.com/office/drawing/2016/5/12/chartex" xmlns:cx7="http://schemas.microsoft.com/office/drawing/2016/5/13/chartex" xmlns:cx8="http://schemas.microsoft.com/office/drawing/2016/5/14/chartex" xmlns:mc="http://schemas.openxmlformats.org/markup-compatibility/2006" xmlns:aink="http://schemas.microsoft.com/office/drawing/2016/ink" xmlns:am3d="http://schemas.microsoft.com/office/drawing/2017/model3d" xmlns:o="urn:schemas-microsoft-com:office:office" xmlns:r="http://schemas.openxmlformats.org/officeDocument/2006/relationships" xmlns:m="http://schemas.openxmlformats.org/officeDocument/2006/math" xmlns:v="urn:schemas-microsoft-com:vml" xmlns:wp14="http://schemas.microsoft.com/office/word/2010/wordprocessingDrawing" xmlns:wp="http://schemas.openxmlformats.org/drawingml/2006/wordprocessingDrawing" xmlns:w10="urn:schemas-microsoft-com:office:word" xmlns:w="http://schemas.openxmlformats.org/wordprocessingml/2006/main" xmlns:w14="http://schemas.microsoft.com/office/word/2010/wordml" xmlns:w15="http://schemas.microsoft.com/office/word/2012/wordml" xmlns:w16cid="http://schemas.microsoft.com/office/word/2016/wordml/cid" xmlns:w16se="http://schemas.microsoft.com/office/word/2015/wordml/symex" xmlns:wpg="http://schemas.microsoft.com/office/word/2010/wordprocessingGroup" xmlns:wpi="http://schemas.microsoft.com/office/word/2010/wordprocessingInk" xmlns:wne="http://schemas.microsoft.com/office/word/2006/wordml" xmlns:wps="http://schemas.microsoft.com/office/word/2010/wordprocessingShape" mc:Ignorable="w14 w15 w16se w16cid wp14">
+<w:numbering xmlns:wpc="http://schemas.microsoft.com/office/word/2010/wordprocessingCanvas" xmlns:cx="http://schemas.microsoft.com/office/drawing/2014/chartex" xmlns:cx1="http://schemas.microsoft.com/office/drawing/2015/9/8/chartex" xmlns:cx2="http://schemas.microsoft.com/office/drawing/2015/10/21/chartex" xmlns:cx3="http://schemas.microsoft.com/office/drawing/2016/5/9/chartex" xmlns:cx4="http://schemas.microsoft.com/office/drawing/2016/5/10/chartex" xmlns:cx5="http://schemas.microsoft.com/office/drawing/2016/5/11/chartex" xmlns:cx6="http://schemas.microsoft.com/office/drawing/2016/5/12/chartex" xmlns:cx7="http://schemas.microsoft.com/office/drawing/2016/5/13/chartex" xmlns:cx8="http://schemas.microsoft.com/office/drawing/2016/5/14/chartex" xmlns:mc="http://schemas.openxmlformats.org/markup-compatibility/2006" xmlns:aink="http://schemas.microsoft.com/office/drawing/2016/ink" xmlns:am3d="http://schemas.microsoft.com/office/drawing/2017/model3d" xmlns:o="urn:schemas-microsoft-com:office:office" xmlns:r="http://schemas.openxmlformats.org/officeDocument/2006/relationships" xmlns:m="http://schemas.openxmlformats.org/officeDocument/2006/math" xmlns:v="urn:schemas-microsoft-com:vml" xmlns:wp14="http://schemas.microsoft.com/office/word/2010/wordprocessingDrawing" xmlns:wp="http://schemas.openxmlformats.org/drawingml/2006/wordprocessingDrawing" xmlns:w10="urn:schemas-microsoft-com:office:word" xmlns:w="http://schemas.openxmlformats.org/wordprocessingml/2006/main" xmlns:w14="http://schemas.microsoft.com/office/word/2010/wordml" xmlns:w15="http://schemas.microsoft.com/office/word/2012/wordml" xmlns:w16cex="http://schemas.microsoft.com/office/word/2018/wordml/cex" xmlns:w16cid="http://schemas.microsoft.com/office/word/2016/wordml/cid" xmlns:w16="http://schemas.microsoft.com/office/word/2018/wordml" xmlns:w16se="http://schemas.microsoft.com/office/word/2015/wordml/symex" xmlns:wpg="http://schemas.microsoft.com/office/word/2010/wordprocessingGroup" xmlns:wpi="http://schemas.microsoft.com/office/word/2010/wordprocessingInk" xmlns:wne="http://schemas.microsoft.com/office/word/2006/wordml" xmlns:wps="http://schemas.microsoft.com/office/word/2010/wordprocessingShape" mc:Ignorable="w14 w15 w16se w16cid w16 w16cex wp14">
   <w:abstractNum w:abstractNumId="0" w15:restartNumberingAfterBreak="0">
     <w:nsid w:val="383C0CB8"/>
     <w:multiLevelType w:val="hybridMultilevel"/>
@@ -6885,7 +5309,7 @@
 </file>
 
 <file path=word/styles.xml><?xml version="1.0" encoding="utf-8"?>
-<w:styles xmlns:mc="http://schemas.openxmlformats.org/markup-compatibility/2006" xmlns:r="http://schemas.openxmlformats.org/officeDocument/2006/relationships" xmlns:w="http://schemas.openxmlformats.org/wordprocessingml/2006/main" xmlns:w14="http://schemas.microsoft.com/office/word/2010/wordml" xmlns:w15="http://schemas.microsoft.com/office/word/2012/wordml" xmlns:w16cid="http://schemas.microsoft.com/office/word/2016/wordml/cid" xmlns:w16se="http://schemas.microsoft.com/office/word/2015/wordml/symex" mc:Ignorable="w14 w15 w16se w16cid">
+<w:styles xmlns:mc="http://schemas.openxmlformats.org/markup-compatibility/2006" xmlns:r="http://schemas.openxmlformats.org/officeDocument/2006/relationships" xmlns:w="http://schemas.openxmlformats.org/wordprocessingml/2006/main" xmlns:w14="http://schemas.microsoft.com/office/word/2010/wordml" xmlns:w15="http://schemas.microsoft.com/office/word/2012/wordml" xmlns:w16cex="http://schemas.microsoft.com/office/word/2018/wordml/cex" xmlns:w16cid="http://schemas.microsoft.com/office/word/2016/wordml/cid" xmlns:w16="http://schemas.microsoft.com/office/word/2018/wordml" xmlns:w16se="http://schemas.microsoft.com/office/word/2015/wordml/symex" mc:Ignorable="w14 w15 w16se w16cid w16 w16cex">
   <w:docDefaults>
     <w:rPrDefault>
       <w:rPr>
@@ -7007,6 +5431,7 @@
     <w:lsdException w:name="HTML Sample" w:semiHidden="1" w:unhideWhenUsed="1"/>
     <w:lsdException w:name="HTML Typewriter" w:semiHidden="1" w:unhideWhenUsed="1"/>
     <w:lsdException w:name="HTML Variable" w:semiHidden="1" w:unhideWhenUsed="1"/>
+    <w:lsdException w:name="Normal Table" w:semiHidden="1" w:unhideWhenUsed="1"/>
     <w:lsdException w:name="annotation subject" w:semiHidden="1" w:unhideWhenUsed="1"/>
     <w:lsdException w:name="No List" w:semiHidden="1" w:unhideWhenUsed="1"/>
     <w:lsdException w:name="Outline List 1" w:semiHidden="1" w:unhideWhenUsed="1"/>
@@ -7053,8 +5478,10 @@
     <w:lsdException w:name="Table Subtle 2" w:semiHidden="1" w:unhideWhenUsed="1"/>
     <w:lsdException w:name="Table Web 1" w:semiHidden="1" w:unhideWhenUsed="1"/>
     <w:lsdException w:name="Table Web 2" w:semiHidden="1" w:unhideWhenUsed="1"/>
+    <w:lsdException w:name="Table Web 3" w:semiHidden="1" w:unhideWhenUsed="1"/>
     <w:lsdException w:name="Balloon Text" w:semiHidden="1" w:unhideWhenUsed="1"/>
     <w:lsdException w:name="Table Grid" w:uiPriority="39"/>
+    <w:lsdException w:name="Table Theme" w:semiHidden="1" w:unhideWhenUsed="1"/>
     <w:lsdException w:name="Placeholder Text" w:semiHidden="1"/>
     <w:lsdException w:name="No Spacing" w:uiPriority="1" w:qFormat="1"/>
     <w:lsdException w:name="Light Shading" w:uiPriority="60"/>

</xml_diff>